<commit_message>
Added theory for Spring Boot
</commit_message>
<xml_diff>
--- a/note/SpringSpringBootRestAPI Theory Questions.docx
+++ b/note/SpringSpringBootRestAPI Theory Questions.docx
@@ -1438,6 +1438,1770 @@
       <w:r>
         <w:rPr>
           <w:b/>
+          <w:noProof/>
+        </w:rPr>
+        <w:lastRenderedPageBreak/>
+        <w:pict>
+          <v:shapetype id="_x0000_t32" coordsize="21600,21600" o:spt="32" o:oned="t" path="m,l21600,21600e" filled="f">
+            <v:path arrowok="t" fillok="f" o:connecttype="none"/>
+            <o:lock v:ext="edit" shapetype="t"/>
+          </v:shapetype>
+          <v:shape id="_x0000_s1029" type="#_x0000_t32" style="position:absolute;margin-left:298.2pt;margin-top:6pt;width:96pt;height:37.8pt;z-index:251661312" o:connectortype="straight">
+            <v:stroke endarrow="block"/>
+          </v:shape>
+        </w:pict>
+      </w:r>
+      <w:r>
+        <w:rPr>
+          <w:b/>
+          <w:noProof/>
+        </w:rPr>
+        <w:pict>
+          <v:shape id="_x0000_s1028" type="#_x0000_t32" style="position:absolute;margin-left:223.2pt;margin-top:15pt;width:0;height:70.2pt;z-index:251660288" o:connectortype="straight">
+            <v:stroke endarrow="block"/>
+          </v:shape>
+        </w:pict>
+      </w:r>
+      <w:r>
+        <w:rPr>
+          <w:b/>
+          <w:noProof/>
+        </w:rPr>
+        <w:pict>
+          <v:shape id="_x0000_s1027" type="#_x0000_t32" style="position:absolute;margin-left:50.4pt;margin-top:9pt;width:94.8pt;height:40.8pt;flip:x;z-index:251659264" o:connectortype="straight">
+            <v:stroke endarrow="block"/>
+          </v:shape>
+        </w:pict>
+      </w:r>
+      <w:r>
+        <w:rPr>
+          <w:b/>
+          <w:noProof/>
+        </w:rPr>
+        <w:pict>
+          <v:oval id="_x0000_s1026" style="position:absolute;margin-left:127.8pt;margin-top:-18.6pt;width:184.8pt;height:33.6pt;z-index:251658240">
+            <v:textbox>
+              <w:txbxContent>
+                <w:p>
+                  <w:pPr>
+                    <w:rPr>
+                      <w:lang w:val="en-IN"/>
+                    </w:rPr>
+                  </w:pPr>
+                  <w:r>
+                    <w:rPr>
+                      <w:lang w:val="en-IN"/>
+                    </w:rPr>
+                    <w:t>@</w:t>
+                  </w:r>
+                  <w:proofErr w:type="spellStart"/>
+                  <w:r>
+                    <w:rPr>
+                      <w:lang w:val="en-IN"/>
+                    </w:rPr>
+                    <w:t>SpringBootApplication</w:t>
+                  </w:r>
+                  <w:proofErr w:type="spellEnd"/>
+                </w:p>
+              </w:txbxContent>
+            </v:textbox>
+          </v:oval>
+        </w:pict>
+      </w:r>
+    </w:p>
+    <w:p>
+      <w:pPr>
+        <w:rPr>
+          <w:b/>
+          <w:lang w:val="en-IN"/>
+        </w:rPr>
+      </w:pPr>
+      <w:r>
+        <w:rPr>
+          <w:b/>
+          <w:noProof/>
+        </w:rPr>
+        <w:pict>
+          <v:rect id="_x0000_s1032" style="position:absolute;margin-left:337.2pt;margin-top:18.35pt;width:172.8pt;height:115.2pt;z-index:251664384">
+            <v:textbox>
+              <w:txbxContent>
+                <w:p>
+                  <w:pPr>
+                    <w:rPr>
+                      <w:lang w:val="en-IN"/>
+                    </w:rPr>
+                  </w:pPr>
+                  <w:r>
+                    <w:rPr>
+                      <w:lang w:val="en-IN"/>
+                    </w:rPr>
+                    <w:t>@</w:t>
+                  </w:r>
+                  <w:proofErr w:type="spellStart"/>
+                  <w:r>
+                    <w:rPr>
+                      <w:lang w:val="en-IN"/>
+                    </w:rPr>
+                    <w:t>EnableAutoConfiguration</w:t>
+                  </w:r>
+                  <w:proofErr w:type="spellEnd"/>
+                </w:p>
+                <w:p>
+                  <w:pPr>
+                    <w:pStyle w:val="ListParagraph"/>
+                    <w:numPr>
+                      <w:ilvl w:val="0"/>
+                      <w:numId w:val="10"/>
+                    </w:numPr>
+                    <w:rPr>
+                      <w:lang w:val="en-IN"/>
+                    </w:rPr>
+                  </w:pPr>
+                  <w:r>
+                    <w:rPr>
+                      <w:lang w:val="en-IN"/>
+                    </w:rPr>
+                    <w:t xml:space="preserve">Enables the auto configurations of Application Context by scanning </w:t>
+                  </w:r>
+                  <w:proofErr w:type="spellStart"/>
+                  <w:r>
+                    <w:rPr>
+                      <w:lang w:val="en-IN"/>
+                    </w:rPr>
+                    <w:t>classpath</w:t>
+                  </w:r>
+                  <w:proofErr w:type="spellEnd"/>
+                  <w:r>
+                    <w:rPr>
+                      <w:lang w:val="en-IN"/>
+                    </w:rPr>
+                    <w:t xml:space="preserve"> components.</w:t>
+                  </w:r>
+                </w:p>
+              </w:txbxContent>
+            </v:textbox>
+          </v:rect>
+        </w:pict>
+      </w:r>
+      <w:r>
+        <w:rPr>
+          <w:b/>
+          <w:noProof/>
+        </w:rPr>
+        <w:pict>
+          <v:rect id="_x0000_s1030" style="position:absolute;margin-left:-33.6pt;margin-top:24.35pt;width:178.8pt;height:180.6pt;z-index:251662336">
+            <v:textbox>
+              <w:txbxContent>
+                <w:p>
+                  <w:pPr>
+                    <w:rPr>
+                      <w:lang w:val="en-IN"/>
+                    </w:rPr>
+                  </w:pPr>
+                  <w:r>
+                    <w:rPr>
+                      <w:lang w:val="en-IN"/>
+                    </w:rPr>
+                    <w:t>@</w:t>
+                  </w:r>
+                  <w:proofErr w:type="spellStart"/>
+                  <w:r>
+                    <w:rPr>
+                      <w:lang w:val="en-IN"/>
+                    </w:rPr>
+                    <w:t>SpringBootConfiguration</w:t>
+                  </w:r>
+                  <w:proofErr w:type="spellEnd"/>
+                </w:p>
+                <w:p>
+                  <w:pPr>
+                    <w:pStyle w:val="ListParagraph"/>
+                    <w:numPr>
+                      <w:ilvl w:val="0"/>
+                      <w:numId w:val="8"/>
+                    </w:numPr>
+                    <w:rPr>
+                      <w:lang w:val="en-IN"/>
+                    </w:rPr>
+                  </w:pPr>
+                  <w:r>
+                    <w:rPr>
+                      <w:lang w:val="en-IN"/>
+                    </w:rPr>
+                    <w:t>It is class level annotation</w:t>
+                  </w:r>
+                </w:p>
+                <w:p>
+                  <w:pPr>
+                    <w:pStyle w:val="ListParagraph"/>
+                    <w:numPr>
+                      <w:ilvl w:val="0"/>
+                      <w:numId w:val="8"/>
+                    </w:numPr>
+                    <w:rPr>
+                      <w:lang w:val="en-IN"/>
+                    </w:rPr>
+                  </w:pPr>
+                  <w:r>
+                    <w:rPr>
+                      <w:lang w:val="en-IN"/>
+                    </w:rPr>
+                    <w:t>It is implementation of @Configuration</w:t>
+                  </w:r>
+                </w:p>
+                <w:p>
+                  <w:pPr>
+                    <w:pStyle w:val="ListParagraph"/>
+                    <w:numPr>
+                      <w:ilvl w:val="0"/>
+                      <w:numId w:val="8"/>
+                    </w:numPr>
+                    <w:rPr>
+                      <w:lang w:val="en-IN"/>
+                    </w:rPr>
+                  </w:pPr>
+                  <w:r>
+                    <w:rPr>
+                      <w:lang w:val="en-IN"/>
+                    </w:rPr>
+                    <w:t>Main difference b/w @Configuration &amp; @</w:t>
+                  </w:r>
+                  <w:proofErr w:type="spellStart"/>
+                  <w:r>
+                    <w:rPr>
+                      <w:lang w:val="en-IN"/>
+                    </w:rPr>
+                    <w:t>SpringBootConfiguration</w:t>
+                  </w:r>
+                  <w:proofErr w:type="spellEnd"/>
+                  <w:r>
+                    <w:rPr>
+                      <w:lang w:val="en-IN"/>
+                    </w:rPr>
+                    <w:t xml:space="preserve"> is that</w:t>
+                  </w:r>
+                  <w:r>
+                    <w:rPr>
+                      <w:lang w:val="en-IN"/>
+                    </w:rPr>
+                    <w:t>,</w:t>
+                  </w:r>
+                  <w:r>
+                    <w:rPr>
+                      <w:lang w:val="en-IN"/>
+                    </w:rPr>
+                    <w:t xml:space="preserve"> @SBC </w:t>
+                  </w:r>
+                  <w:proofErr w:type="gramStart"/>
+                  <w:r>
+                    <w:rPr>
+                      <w:lang w:val="en-IN"/>
+                    </w:rPr>
+                    <w:t>allow</w:t>
+                  </w:r>
+                  <w:proofErr w:type="gramEnd"/>
+                  <w:r>
+                    <w:rPr>
+                      <w:lang w:val="en-IN"/>
+                    </w:rPr>
+                    <w:t xml:space="preserve"> configurations to be loaded automatically.</w:t>
+                  </w:r>
+                </w:p>
+              </w:txbxContent>
+            </v:textbox>
+          </v:rect>
+        </w:pict>
+      </w:r>
+    </w:p>
+    <w:p>
+      <w:pPr>
+        <w:rPr>
+          <w:b/>
+          <w:lang w:val="en-IN"/>
+        </w:rPr>
+      </w:pPr>
+    </w:p>
+    <w:p>
+      <w:pPr>
+        <w:rPr>
+          <w:b/>
+          <w:lang w:val="en-IN"/>
+        </w:rPr>
+      </w:pPr>
+      <w:r>
+        <w:rPr>
+          <w:b/>
+          <w:noProof/>
+        </w:rPr>
+        <w:pict>
+          <v:rect id="_x0000_s1031" style="position:absolute;margin-left:166.2pt;margin-top:8.85pt;width:154.2pt;height:116.4pt;z-index:251663360">
+            <v:textbox>
+              <w:txbxContent>
+                <w:p>
+                  <w:pPr>
+                    <w:rPr>
+                      <w:lang w:val="en-IN"/>
+                    </w:rPr>
+                  </w:pPr>
+                  <w:r>
+                    <w:rPr>
+                      <w:lang w:val="en-IN"/>
+                    </w:rPr>
+                    <w:t>@</w:t>
+                  </w:r>
+                  <w:proofErr w:type="spellStart"/>
+                  <w:r>
+                    <w:rPr>
+                      <w:lang w:val="en-IN"/>
+                    </w:rPr>
+                    <w:t>ComponentScan</w:t>
+                  </w:r>
+                  <w:proofErr w:type="spellEnd"/>
+                </w:p>
+                <w:p>
+                  <w:pPr>
+                    <w:pStyle w:val="ListParagraph"/>
+                    <w:numPr>
+                      <w:ilvl w:val="0"/>
+                      <w:numId w:val="9"/>
+                    </w:numPr>
+                    <w:rPr>
+                      <w:lang w:val="en-IN"/>
+                    </w:rPr>
+                  </w:pPr>
+                  <w:r>
+                    <w:rPr>
+                      <w:lang w:val="en-IN"/>
+                    </w:rPr>
+                    <w:t>Searches/Scans for components such as @Controller, @Service &amp; @Repository.</w:t>
+                  </w:r>
+                </w:p>
+              </w:txbxContent>
+            </v:textbox>
+          </v:rect>
+        </w:pict>
+      </w:r>
+    </w:p>
+    <w:p>
+      <w:pPr>
+        <w:rPr>
+          <w:b/>
+          <w:lang w:val="en-IN"/>
+        </w:rPr>
+      </w:pPr>
+    </w:p>
+    <w:p>
+      <w:pPr>
+        <w:rPr>
+          <w:b/>
+          <w:lang w:val="en-IN"/>
+        </w:rPr>
+      </w:pPr>
+    </w:p>
+    <w:p>
+      <w:pPr>
+        <w:rPr>
+          <w:b/>
+          <w:lang w:val="en-IN"/>
+        </w:rPr>
+      </w:pPr>
+    </w:p>
+    <w:p>
+      <w:pPr>
+        <w:rPr>
+          <w:b/>
+          <w:lang w:val="en-IN"/>
+        </w:rPr>
+      </w:pPr>
+    </w:p>
+    <w:p>
+      <w:pPr>
+        <w:rPr>
+          <w:b/>
+          <w:lang w:val="en-IN"/>
+        </w:rPr>
+      </w:pPr>
+    </w:p>
+    <w:p>
+      <w:pPr>
+        <w:rPr>
+          <w:b/>
+          <w:lang w:val="en-IN"/>
+        </w:rPr>
+      </w:pPr>
+    </w:p>
+    <w:p>
+      <w:pPr>
+        <w:rPr>
+          <w:b/>
+          <w:sz w:val="28"/>
+          <w:szCs w:val="28"/>
+          <w:lang w:val="en-IN"/>
+        </w:rPr>
+      </w:pPr>
+      <w:proofErr w:type="gramStart"/>
+      <w:r>
+        <w:rPr>
+          <w:b/>
+          <w:sz w:val="28"/>
+          <w:szCs w:val="28"/>
+          <w:lang w:val="en-IN"/>
+        </w:rPr>
+        <w:t>POJO  v</w:t>
+      </w:r>
+      <w:proofErr w:type="gramEnd"/>
+      <w:r>
+        <w:rPr>
+          <w:b/>
+          <w:sz w:val="28"/>
+          <w:szCs w:val="28"/>
+          <w:lang w:val="en-IN"/>
+        </w:rPr>
+        <w:t>/s  Java Bean v/s Spring Bean</w:t>
+      </w:r>
+    </w:p>
+    <w:p>
+      <w:pPr>
+        <w:rPr>
+          <w:lang w:val="en-IN"/>
+        </w:rPr>
+      </w:pPr>
+      <w:r>
+        <w:rPr>
+          <w:b/>
+          <w:lang w:val="en-IN"/>
+        </w:rPr>
+        <w:t>POJO</w:t>
+      </w:r>
+      <w:r>
+        <w:rPr>
+          <w:lang w:val="en-IN"/>
+        </w:rPr>
+        <w:t xml:space="preserve"> = Plain Old Java Object. Object of any class is POJO. E.g. ABC </w:t>
+      </w:r>
+      <w:proofErr w:type="spellStart"/>
+      <w:r>
+        <w:rPr>
+          <w:lang w:val="en-IN"/>
+        </w:rPr>
+        <w:t>abc</w:t>
+      </w:r>
+      <w:proofErr w:type="spellEnd"/>
+      <w:r>
+        <w:rPr>
+          <w:lang w:val="en-IN"/>
+        </w:rPr>
+        <w:t xml:space="preserve"> = new </w:t>
+      </w:r>
+      <w:proofErr w:type="gramStart"/>
+      <w:r>
+        <w:rPr>
+          <w:lang w:val="en-IN"/>
+        </w:rPr>
+        <w:t>ABC(</w:t>
+      </w:r>
+      <w:proofErr w:type="gramEnd"/>
+      <w:r>
+        <w:rPr>
+          <w:lang w:val="en-IN"/>
+        </w:rPr>
+        <w:t>);</w:t>
+      </w:r>
+      <w:r>
+        <w:rPr>
+          <w:lang w:val="en-IN"/>
+        </w:rPr>
+        <w:br/>
+        <w:t>Here ‘</w:t>
+      </w:r>
+      <w:proofErr w:type="spellStart"/>
+      <w:r>
+        <w:rPr>
+          <w:lang w:val="en-IN"/>
+        </w:rPr>
+        <w:t>abc</w:t>
+      </w:r>
+      <w:proofErr w:type="spellEnd"/>
+      <w:r>
+        <w:rPr>
+          <w:lang w:val="en-IN"/>
+        </w:rPr>
+        <w:t>’ is POJO.</w:t>
+      </w:r>
+    </w:p>
+    <w:p>
+      <w:pPr>
+        <w:rPr>
+          <w:lang w:val="en-IN"/>
+        </w:rPr>
+      </w:pPr>
+      <w:r>
+        <w:rPr>
+          <w:b/>
+          <w:lang w:val="en-IN"/>
+        </w:rPr>
+        <w:t>Java Bean</w:t>
+      </w:r>
+      <w:r>
+        <w:rPr>
+          <w:lang w:val="en-IN"/>
+        </w:rPr>
+        <w:t xml:space="preserve"> = Also called Enterprise Java Bean. EJB is a POJO with few restrictions. </w:t>
+      </w:r>
+    </w:p>
+    <w:p>
+      <w:pPr>
+        <w:pStyle w:val="ListParagraph"/>
+        <w:numPr>
+          <w:ilvl w:val="0"/>
+          <w:numId w:val="11"/>
+        </w:numPr>
+        <w:rPr>
+          <w:lang w:val="en-IN"/>
+        </w:rPr>
+      </w:pPr>
+      <w:r>
+        <w:rPr>
+          <w:lang w:val="en-IN"/>
+        </w:rPr>
+        <w:t>Restriction 1: Class should have default/ no-</w:t>
+      </w:r>
+      <w:proofErr w:type="spellStart"/>
+      <w:r>
+        <w:rPr>
+          <w:lang w:val="en-IN"/>
+        </w:rPr>
+        <w:t>arg</w:t>
+      </w:r>
+      <w:proofErr w:type="spellEnd"/>
+      <w:r>
+        <w:rPr>
+          <w:lang w:val="en-IN"/>
+        </w:rPr>
+        <w:t xml:space="preserve"> constructor.</w:t>
+      </w:r>
+    </w:p>
+    <w:p>
+      <w:pPr>
+        <w:pStyle w:val="ListParagraph"/>
+        <w:numPr>
+          <w:ilvl w:val="0"/>
+          <w:numId w:val="11"/>
+        </w:numPr>
+        <w:rPr>
+          <w:lang w:val="en-IN"/>
+        </w:rPr>
+      </w:pPr>
+      <w:r>
+        <w:rPr>
+          <w:lang w:val="en-IN"/>
+        </w:rPr>
+        <w:t>Restriction 2: Every variable must have a getter &amp; setter.</w:t>
+      </w:r>
+    </w:p>
+    <w:p>
+      <w:pPr>
+        <w:pStyle w:val="ListParagraph"/>
+        <w:numPr>
+          <w:ilvl w:val="0"/>
+          <w:numId w:val="11"/>
+        </w:numPr>
+        <w:rPr>
+          <w:lang w:val="en-IN"/>
+        </w:rPr>
+      </w:pPr>
+      <w:r>
+        <w:rPr>
+          <w:lang w:val="en-IN"/>
+        </w:rPr>
+        <w:t xml:space="preserve">Restriction 3: The class must implement </w:t>
+      </w:r>
+      <w:proofErr w:type="spellStart"/>
+      <w:r>
+        <w:rPr>
+          <w:lang w:val="en-IN"/>
+        </w:rPr>
+        <w:t>serializable</w:t>
+      </w:r>
+      <w:proofErr w:type="spellEnd"/>
+      <w:r>
+        <w:rPr>
+          <w:lang w:val="en-IN"/>
+        </w:rPr>
+        <w:t xml:space="preserve"> interface.</w:t>
+      </w:r>
+    </w:p>
+    <w:p>
+      <w:pPr>
+        <w:rPr>
+          <w:lang w:val="en-IN"/>
+        </w:rPr>
+      </w:pPr>
+      <w:r>
+        <w:rPr>
+          <w:b/>
+          <w:lang w:val="en-IN"/>
+        </w:rPr>
+        <w:t>Spring Bean</w:t>
+      </w:r>
+      <w:r>
+        <w:rPr>
+          <w:lang w:val="en-IN"/>
+        </w:rPr>
+        <w:t xml:space="preserve"> = Any POJO maintained by Spring IOC container is called Spring Bean or Simply Bean. Application Context is implementation of Spring IOC Container. (All code of Application Context is written inside Application Context, </w:t>
+      </w:r>
+      <w:proofErr w:type="gramStart"/>
+      <w:r>
+        <w:rPr>
+          <w:lang w:val="en-IN"/>
+        </w:rPr>
+        <w:t>it’s</w:t>
+      </w:r>
+      <w:proofErr w:type="gramEnd"/>
+      <w:r>
+        <w:rPr>
+          <w:lang w:val="en-IN"/>
+        </w:rPr>
+        <w:t xml:space="preserve"> sub-classes and it’s sub-interfaces.)</w:t>
+      </w:r>
+    </w:p>
+    <w:p>
+      <w:pPr>
+        <w:rPr>
+          <w:b/>
+          <w:sz w:val="28"/>
+          <w:szCs w:val="28"/>
+          <w:lang w:val="en-IN"/>
+        </w:rPr>
+      </w:pPr>
+    </w:p>
+    <w:p>
+      <w:pPr>
+        <w:rPr>
+          <w:b/>
+          <w:sz w:val="28"/>
+          <w:szCs w:val="28"/>
+          <w:lang w:val="en-IN"/>
+        </w:rPr>
+      </w:pPr>
+    </w:p>
+    <w:p>
+      <w:pPr>
+        <w:rPr>
+          <w:b/>
+          <w:sz w:val="28"/>
+          <w:szCs w:val="28"/>
+          <w:lang w:val="en-IN"/>
+        </w:rPr>
+      </w:pPr>
+    </w:p>
+    <w:p>
+      <w:pPr>
+        <w:rPr>
+          <w:b/>
+          <w:sz w:val="28"/>
+          <w:szCs w:val="28"/>
+          <w:lang w:val="en-IN"/>
+        </w:rPr>
+      </w:pPr>
+    </w:p>
+    <w:p>
+      <w:pPr>
+        <w:rPr>
+          <w:b/>
+          <w:sz w:val="28"/>
+          <w:szCs w:val="28"/>
+          <w:lang w:val="en-IN"/>
+        </w:rPr>
+      </w:pPr>
+    </w:p>
+    <w:p>
+      <w:pPr>
+        <w:rPr>
+          <w:b/>
+          <w:sz w:val="28"/>
+          <w:szCs w:val="28"/>
+          <w:lang w:val="en-IN"/>
+        </w:rPr>
+      </w:pPr>
+    </w:p>
+    <w:p>
+      <w:pPr>
+        <w:rPr>
+          <w:b/>
+          <w:sz w:val="28"/>
+          <w:szCs w:val="28"/>
+          <w:lang w:val="en-IN"/>
+        </w:rPr>
+      </w:pPr>
+      <w:r>
+        <w:rPr>
+          <w:b/>
+          <w:sz w:val="28"/>
+          <w:szCs w:val="28"/>
+          <w:lang w:val="en-IN"/>
+        </w:rPr>
+        <w:lastRenderedPageBreak/>
+        <w:t>@BEAN</w:t>
+      </w:r>
+    </w:p>
+    <w:p>
+      <w:pPr>
+        <w:rPr>
+          <w:lang w:val="en-IN"/>
+        </w:rPr>
+      </w:pPr>
+      <w:r>
+        <w:rPr>
+          <w:lang w:val="en-IN"/>
+        </w:rPr>
+        <w:t xml:space="preserve">It tells that method will produce a Bean. It is used in conjunction with @Configuration. </w:t>
+      </w:r>
+      <w:proofErr w:type="gramStart"/>
+      <w:r>
+        <w:rPr>
+          <w:lang w:val="en-IN"/>
+        </w:rPr>
+        <w:t>E.g.</w:t>
+      </w:r>
+      <w:proofErr w:type="gramEnd"/>
+    </w:p>
+    <w:p>
+      <w:pPr>
+        <w:rPr>
+          <w:lang w:val="en-IN"/>
+        </w:rPr>
+      </w:pPr>
+      <w:proofErr w:type="gramStart"/>
+      <w:r>
+        <w:rPr>
+          <w:lang w:val="en-IN"/>
+        </w:rPr>
+        <w:t>public</w:t>
+      </w:r>
+      <w:proofErr w:type="gramEnd"/>
+      <w:r>
+        <w:rPr>
+          <w:lang w:val="en-IN"/>
+        </w:rPr>
+        <w:t xml:space="preserve"> </w:t>
+      </w:r>
+      <w:r>
+        <w:rPr>
+          <w:lang w:val="en-IN"/>
+        </w:rPr>
+        <w:t xml:space="preserve">class </w:t>
+      </w:r>
+      <w:proofErr w:type="spellStart"/>
+      <w:r>
+        <w:rPr>
+          <w:lang w:val="en-IN"/>
+        </w:rPr>
+        <w:t>M</w:t>
+      </w:r>
+      <w:r>
+        <w:rPr>
+          <w:lang w:val="en-IN"/>
+        </w:rPr>
+        <w:t>yCustomBean</w:t>
+      </w:r>
+      <w:proofErr w:type="spellEnd"/>
+      <w:r>
+        <w:rPr>
+          <w:lang w:val="en-IN"/>
+        </w:rPr>
+        <w:t>{</w:t>
+      </w:r>
+    </w:p>
+    <w:p>
+      <w:pPr>
+        <w:rPr>
+          <w:lang w:val="en-IN"/>
+        </w:rPr>
+      </w:pPr>
+      <w:r>
+        <w:rPr>
+          <w:lang w:val="en-IN"/>
+        </w:rPr>
+        <w:tab/>
+        <w:t>@override</w:t>
+      </w:r>
+      <w:r>
+        <w:rPr>
+          <w:lang w:val="en-IN"/>
+        </w:rPr>
+        <w:br/>
+      </w:r>
+      <w:r>
+        <w:rPr>
+          <w:lang w:val="en-IN"/>
+        </w:rPr>
+        <w:tab/>
+        <w:t xml:space="preserve">public String </w:t>
+      </w:r>
+      <w:proofErr w:type="spellStart"/>
+      <w:proofErr w:type="gramStart"/>
+      <w:r>
+        <w:rPr>
+          <w:lang w:val="en-IN"/>
+        </w:rPr>
+        <w:t>toString</w:t>
+      </w:r>
+      <w:proofErr w:type="spellEnd"/>
+      <w:r>
+        <w:rPr>
+          <w:lang w:val="en-IN"/>
+        </w:rPr>
+        <w:t>(</w:t>
+      </w:r>
+      <w:proofErr w:type="gramEnd"/>
+      <w:r>
+        <w:rPr>
+          <w:lang w:val="en-IN"/>
+        </w:rPr>
+        <w:t>) {return “</w:t>
+      </w:r>
+      <w:proofErr w:type="spellStart"/>
+      <w:r>
+        <w:rPr>
+          <w:lang w:val="en-IN"/>
+        </w:rPr>
+        <w:t>MyCustomBean</w:t>
+      </w:r>
+      <w:proofErr w:type="spellEnd"/>
+      <w:r>
+        <w:rPr>
+          <w:lang w:val="en-IN"/>
+        </w:rPr>
+        <w:t>”;}</w:t>
+      </w:r>
+    </w:p>
+    <w:p>
+      <w:pPr>
+        <w:rPr>
+          <w:lang w:val="en-IN"/>
+        </w:rPr>
+      </w:pPr>
+      <w:r>
+        <w:rPr>
+          <w:lang w:val="en-IN"/>
+        </w:rPr>
+        <w:t>}</w:t>
+      </w:r>
+    </w:p>
+    <w:p>
+      <w:pPr>
+        <w:rPr>
+          <w:lang w:val="en-IN"/>
+        </w:rPr>
+      </w:pPr>
+      <w:r>
+        <w:rPr>
+          <w:lang w:val="en-IN"/>
+        </w:rPr>
+        <w:t xml:space="preserve">@Configuration </w:t>
+      </w:r>
+      <w:r>
+        <w:rPr>
+          <w:lang w:val="en-IN"/>
+        </w:rPr>
+        <w:br/>
+        <w:t xml:space="preserve">public class </w:t>
+      </w:r>
+      <w:proofErr w:type="spellStart"/>
+      <w:r>
+        <w:rPr>
+          <w:lang w:val="en-IN"/>
+        </w:rPr>
+        <w:t>MyApp</w:t>
+      </w:r>
+      <w:proofErr w:type="spellEnd"/>
+      <w:r>
+        <w:rPr>
+          <w:lang w:val="en-IN"/>
+        </w:rPr>
+        <w:t xml:space="preserve"> {</w:t>
+      </w:r>
+    </w:p>
+    <w:p>
+      <w:pPr>
+        <w:rPr>
+          <w:lang w:val="en-IN"/>
+        </w:rPr>
+      </w:pPr>
+      <w:r>
+        <w:rPr>
+          <w:lang w:val="en-IN"/>
+        </w:rPr>
+        <w:tab/>
+        <w:t>@Bean</w:t>
+      </w:r>
+      <w:r>
+        <w:rPr>
+          <w:lang w:val="en-IN"/>
+        </w:rPr>
+        <w:br/>
+      </w:r>
+      <w:r>
+        <w:rPr>
+          <w:lang w:val="en-IN"/>
+        </w:rPr>
+        <w:tab/>
+        <w:t xml:space="preserve">public </w:t>
+      </w:r>
+      <w:proofErr w:type="spellStart"/>
+      <w:r>
+        <w:rPr>
+          <w:lang w:val="en-IN"/>
+        </w:rPr>
+        <w:t>MyCustomBean</w:t>
+      </w:r>
+      <w:proofErr w:type="spellEnd"/>
+      <w:r>
+        <w:rPr>
+          <w:lang w:val="en-IN"/>
+        </w:rPr>
+        <w:t xml:space="preserve"> </w:t>
+      </w:r>
+      <w:proofErr w:type="spellStart"/>
+      <w:proofErr w:type="gramStart"/>
+      <w:r>
+        <w:rPr>
+          <w:lang w:val="en-IN"/>
+        </w:rPr>
+        <w:t>getCustomerBean</w:t>
+      </w:r>
+      <w:proofErr w:type="spellEnd"/>
+      <w:r>
+        <w:rPr>
+          <w:lang w:val="en-IN"/>
+        </w:rPr>
+        <w:t>(</w:t>
+      </w:r>
+      <w:proofErr w:type="gramEnd"/>
+      <w:r>
+        <w:rPr>
+          <w:lang w:val="en-IN"/>
+        </w:rPr>
+        <w:t xml:space="preserve">) {return new </w:t>
+      </w:r>
+      <w:proofErr w:type="spellStart"/>
+      <w:r>
+        <w:rPr>
+          <w:lang w:val="en-IN"/>
+        </w:rPr>
+        <w:t>MyCustomerBean</w:t>
+      </w:r>
+      <w:proofErr w:type="spellEnd"/>
+      <w:r>
+        <w:rPr>
+          <w:lang w:val="en-IN"/>
+        </w:rPr>
+        <w:t>();}</w:t>
+      </w:r>
+    </w:p>
+    <w:p>
+      <w:pPr>
+        <w:rPr>
+          <w:lang w:val="en-IN"/>
+        </w:rPr>
+      </w:pPr>
+      <w:proofErr w:type="gramStart"/>
+      <w:r>
+        <w:rPr>
+          <w:lang w:val="en-IN"/>
+        </w:rPr>
+        <w:t>}</w:t>
+      </w:r>
+      <w:proofErr w:type="gramEnd"/>
+      <w:r>
+        <w:rPr>
+          <w:lang w:val="en-IN"/>
+        </w:rPr>
+        <w:br/>
+        <w:t>Use c</w:t>
+      </w:r>
+      <w:r>
+        <w:rPr>
+          <w:lang w:val="en-IN"/>
+        </w:rPr>
+        <w:t>ase for @Bean : If we have lot of custom business logic or If we want to instantiate bean for 3</w:t>
+      </w:r>
+      <w:r>
+        <w:rPr>
+          <w:vertAlign w:val="superscript"/>
+          <w:lang w:val="en-IN"/>
+        </w:rPr>
+        <w:t>rd</w:t>
+      </w:r>
+      <w:r>
+        <w:rPr>
+          <w:lang w:val="en-IN"/>
+        </w:rPr>
+        <w:t xml:space="preserve"> party</w:t>
+      </w:r>
+    </w:p>
+    <w:p>
+      <w:pPr>
+        <w:rPr>
+          <w:lang w:val="en-IN"/>
+        </w:rPr>
+      </w:pPr>
+      <w:r>
+        <w:rPr>
+          <w:b/>
+          <w:lang w:val="en-IN"/>
+        </w:rPr>
+        <w:t>@Configuration</w:t>
+      </w:r>
+      <w:r>
+        <w:rPr>
+          <w:lang w:val="en-IN"/>
+        </w:rPr>
+        <w:t xml:space="preserve"> = Indicates that a class has some methods in which beans are defined </w:t>
+      </w:r>
+      <w:proofErr w:type="spellStart"/>
+      <w:r>
+        <w:rPr>
+          <w:lang w:val="en-IN"/>
+        </w:rPr>
+        <w:t>a.k.a</w:t>
+      </w:r>
+      <w:proofErr w:type="spellEnd"/>
+      <w:r>
+        <w:rPr>
+          <w:lang w:val="en-IN"/>
+        </w:rPr>
+        <w:t xml:space="preserve"> Bean Definition Methods. So Spring Container can proce</w:t>
+      </w:r>
+      <w:r>
+        <w:rPr>
+          <w:lang w:val="en-IN"/>
+        </w:rPr>
+        <w:t>ss the class &amp; generate Spring B</w:t>
+      </w:r>
+      <w:r>
+        <w:rPr>
+          <w:lang w:val="en-IN"/>
+        </w:rPr>
+        <w:t>eans to be used in the application.</w:t>
+      </w:r>
+    </w:p>
+    <w:p>
+      <w:pPr>
+        <w:rPr>
+          <w:b/>
+          <w:sz w:val="28"/>
+          <w:szCs w:val="28"/>
+          <w:lang w:val="en-IN"/>
+        </w:rPr>
+      </w:pPr>
+      <w:r>
+        <w:rPr>
+          <w:b/>
+          <w:sz w:val="28"/>
+          <w:szCs w:val="28"/>
+          <w:lang w:val="en-IN"/>
+        </w:rPr>
+        <w:t>@Primary v/s @Qualifier</w:t>
+      </w:r>
+    </w:p>
+    <w:p>
+      <w:pPr>
+        <w:rPr>
+          <w:lang w:val="en-IN"/>
+        </w:rPr>
+      </w:pPr>
+      <w:r>
+        <w:rPr>
+          <w:b/>
+          <w:lang w:val="en-IN"/>
+        </w:rPr>
+        <w:t xml:space="preserve">@Qualifier </w:t>
+      </w:r>
+      <w:r>
+        <w:rPr>
+          <w:lang w:val="en-IN"/>
+        </w:rPr>
+        <w:t xml:space="preserve">-&gt; </w:t>
+      </w:r>
+      <w:proofErr w:type="spellStart"/>
+      <w:r>
+        <w:rPr>
+          <w:lang w:val="en-IN"/>
+        </w:rPr>
+        <w:t>Autowire</w:t>
+      </w:r>
+      <w:proofErr w:type="spellEnd"/>
+      <w:r>
+        <w:rPr>
+          <w:lang w:val="en-IN"/>
+        </w:rPr>
+        <w:t xml:space="preserve"> a specific bean</w:t>
+      </w:r>
+      <w:r>
+        <w:rPr>
+          <w:lang w:val="en-IN"/>
+        </w:rPr>
+        <w:t xml:space="preserve"> among same type of Bean.</w:t>
+      </w:r>
+    </w:p>
+    <w:p>
+      <w:pPr>
+        <w:rPr>
+          <w:lang w:val="en-IN"/>
+        </w:rPr>
+      </w:pPr>
+      <w:r>
+        <w:rPr>
+          <w:b/>
+          <w:lang w:val="en-IN"/>
+        </w:rPr>
+        <w:t>@Primary</w:t>
+      </w:r>
+      <w:r>
+        <w:rPr>
+          <w:b/>
+          <w:lang w:val="en-IN"/>
+        </w:rPr>
+        <w:t xml:space="preserve"> -&gt; </w:t>
+      </w:r>
+      <w:r>
+        <w:rPr>
+          <w:lang w:val="en-IN"/>
+        </w:rPr>
+        <w:t>Used to give high preference to the specific bean</w:t>
+      </w:r>
+      <w:r>
+        <w:rPr>
+          <w:b/>
+          <w:lang w:val="en-IN"/>
+        </w:rPr>
+        <w:t xml:space="preserve"> </w:t>
+      </w:r>
+      <w:r>
+        <w:rPr>
+          <w:lang w:val="en-IN"/>
+        </w:rPr>
+        <w:t>among multiple beans</w:t>
+      </w:r>
+      <w:r>
+        <w:rPr>
+          <w:lang w:val="en-IN"/>
+        </w:rPr>
+        <w:t xml:space="preserve"> of same type to inject to a bean.</w:t>
+      </w:r>
+    </w:p>
+    <w:p>
+      <w:pPr>
+        <w:rPr>
+          <w:b/>
+          <w:lang w:val="en-IN"/>
+        </w:rPr>
+      </w:pPr>
+      <w:r>
+        <w:rPr>
+          <w:lang w:val="en-IN"/>
+        </w:rPr>
+        <w:t>@Qualifier has higher</w:t>
+      </w:r>
+      <w:r>
+        <w:rPr>
+          <w:lang w:val="en-IN"/>
+        </w:rPr>
+        <w:t xml:space="preserve"> priority then @Primary</w:t>
+      </w:r>
+    </w:p>
+    <w:p>
+      <w:pPr>
+        <w:rPr>
+          <w:lang w:val="en-IN"/>
+        </w:rPr>
+      </w:pPr>
+      <w:r>
+        <w:rPr>
+          <w:lang w:val="en-IN"/>
+        </w:rPr>
+        <w:t>@Component @Primary</w:t>
+      </w:r>
+      <w:r>
+        <w:rPr>
+          <w:lang w:val="en-IN"/>
+        </w:rPr>
+        <w:br/>
+        <w:t xml:space="preserve">class </w:t>
+      </w:r>
+      <w:proofErr w:type="spellStart"/>
+      <w:r>
+        <w:rPr>
+          <w:lang w:val="en-IN"/>
+        </w:rPr>
+        <w:t>QuickSort</w:t>
+      </w:r>
+      <w:proofErr w:type="spellEnd"/>
+      <w:r>
+        <w:rPr>
+          <w:lang w:val="en-IN"/>
+        </w:rPr>
+        <w:t xml:space="preserve"> implements </w:t>
+      </w:r>
+      <w:proofErr w:type="spellStart"/>
+      <w:r>
+        <w:rPr>
+          <w:lang w:val="en-IN"/>
+        </w:rPr>
+        <w:t>SortingAlogorithm</w:t>
+      </w:r>
+      <w:proofErr w:type="spellEnd"/>
+      <w:r>
+        <w:rPr>
+          <w:lang w:val="en-IN"/>
+        </w:rPr>
+        <w:t xml:space="preserve"> {}</w:t>
+      </w:r>
+    </w:p>
+    <w:p>
+      <w:pPr>
+        <w:rPr>
+          <w:lang w:val="en-IN"/>
+        </w:rPr>
+      </w:pPr>
+      <w:r>
+        <w:rPr>
+          <w:lang w:val="en-IN"/>
+        </w:rPr>
+        <w:t>@Component</w:t>
+      </w:r>
+      <w:r>
+        <w:rPr>
+          <w:lang w:val="en-IN"/>
+        </w:rPr>
+        <w:br/>
+        <w:t xml:space="preserve">class </w:t>
+      </w:r>
+      <w:proofErr w:type="spellStart"/>
+      <w:r>
+        <w:rPr>
+          <w:lang w:val="en-IN"/>
+        </w:rPr>
+        <w:t>BubbleSort</w:t>
+      </w:r>
+      <w:proofErr w:type="spellEnd"/>
+      <w:r>
+        <w:rPr>
+          <w:lang w:val="en-IN"/>
+        </w:rPr>
+        <w:t xml:space="preserve"> implements </w:t>
+      </w:r>
+      <w:proofErr w:type="spellStart"/>
+      <w:r>
+        <w:rPr>
+          <w:lang w:val="en-IN"/>
+        </w:rPr>
+        <w:t>SortingAlgorithm</w:t>
+      </w:r>
+      <w:proofErr w:type="spellEnd"/>
+      <w:r>
+        <w:rPr>
+          <w:lang w:val="en-IN"/>
+        </w:rPr>
+        <w:t xml:space="preserve"> {}</w:t>
+      </w:r>
+    </w:p>
+    <w:p>
+      <w:pPr>
+        <w:rPr>
+          <w:lang w:val="en-IN"/>
+        </w:rPr>
+      </w:pPr>
+      <w:r>
+        <w:rPr>
+          <w:noProof/>
+        </w:rPr>
+        <w:pict>
+          <v:rect id="_x0000_s1035" style="position:absolute;margin-left:234.6pt;margin-top:23.75pt;width:199.2pt;height:40.8pt;z-index:251666432">
+            <v:textbox>
+              <w:txbxContent>
+                <w:p>
+                  <w:pPr>
+                    <w:rPr>
+                      <w:lang w:val="en-IN"/>
+                    </w:rPr>
+                  </w:pPr>
+                  <w:r>
+                    <w:rPr>
+                      <w:lang w:val="en-IN"/>
+                    </w:rPr>
+                    <w:t>Just give me preferred algorithm (marked with @Primary)</w:t>
+                  </w:r>
+                </w:p>
+              </w:txbxContent>
+            </v:textbox>
+          </v:rect>
+        </w:pict>
+      </w:r>
+      <w:r>
+        <w:rPr>
+          <w:lang w:val="en-IN"/>
+        </w:rPr>
+        <w:t xml:space="preserve">@Component </w:t>
+      </w:r>
+      <w:proofErr w:type="gramStart"/>
+      <w:r>
+        <w:rPr>
+          <w:lang w:val="en-IN"/>
+        </w:rPr>
+        <w:t>@Qualifier(</w:t>
+      </w:r>
+      <w:proofErr w:type="gramEnd"/>
+      <w:r>
+        <w:rPr>
+          <w:lang w:val="en-IN"/>
+        </w:rPr>
+        <w:t>“</w:t>
+      </w:r>
+      <w:proofErr w:type="spellStart"/>
+      <w:r>
+        <w:rPr>
+          <w:lang w:val="en-IN"/>
+        </w:rPr>
+        <w:t>RadixSortQualifier</w:t>
+      </w:r>
+      <w:proofErr w:type="spellEnd"/>
+      <w:r>
+        <w:rPr>
+          <w:lang w:val="en-IN"/>
+        </w:rPr>
+        <w:t>”)</w:t>
+      </w:r>
+      <w:r>
+        <w:rPr>
+          <w:lang w:val="en-IN"/>
+        </w:rPr>
+        <w:br/>
+        <w:t xml:space="preserve">class </w:t>
+      </w:r>
+      <w:proofErr w:type="spellStart"/>
+      <w:r>
+        <w:rPr>
+          <w:lang w:val="en-IN"/>
+        </w:rPr>
+        <w:t>RadixSort</w:t>
+      </w:r>
+      <w:proofErr w:type="spellEnd"/>
+      <w:r>
+        <w:rPr>
+          <w:lang w:val="en-IN"/>
+        </w:rPr>
+        <w:t xml:space="preserve"> implements </w:t>
+      </w:r>
+      <w:proofErr w:type="spellStart"/>
+      <w:r>
+        <w:rPr>
+          <w:lang w:val="en-IN"/>
+        </w:rPr>
+        <w:t>SortingAlgorithm</w:t>
+      </w:r>
+      <w:proofErr w:type="spellEnd"/>
+      <w:r>
+        <w:rPr>
+          <w:lang w:val="en-IN"/>
+        </w:rPr>
+        <w:t xml:space="preserve"> {}</w:t>
+      </w:r>
+    </w:p>
+    <w:p>
+      <w:pPr>
+        <w:rPr>
+          <w:lang w:val="en-IN"/>
+        </w:rPr>
+      </w:pPr>
+      <w:r>
+        <w:rPr>
+          <w:noProof/>
+        </w:rPr>
+        <w:pict>
+          <v:shape id="_x0000_s1034" type="#_x0000_t32" style="position:absolute;margin-left:121.8pt;margin-top:6.25pt;width:112.8pt;height:28.2pt;flip:y;z-index:251665408" o:connectortype="straight">
+            <v:stroke endarrow="block"/>
+          </v:shape>
+        </w:pict>
+      </w:r>
+      <w:r>
+        <w:rPr>
+          <w:lang w:val="en-IN"/>
+        </w:rPr>
+        <w:t>@Component</w:t>
+      </w:r>
+      <w:r>
+        <w:rPr>
+          <w:lang w:val="en-IN"/>
+        </w:rPr>
+        <w:br/>
+        <w:t xml:space="preserve">class </w:t>
+      </w:r>
+      <w:proofErr w:type="spellStart"/>
+      <w:r>
+        <w:rPr>
+          <w:lang w:val="en-IN"/>
+        </w:rPr>
+        <w:t>ComplexAlgorithm</w:t>
+      </w:r>
+      <w:proofErr w:type="spellEnd"/>
+      <w:r>
+        <w:rPr>
+          <w:lang w:val="en-IN"/>
+        </w:rPr>
+        <w:t xml:space="preserve"> </w:t>
+      </w:r>
+      <w:r>
+        <w:rPr>
+          <w:lang w:val="en-IN"/>
+        </w:rPr>
+        <w:br/>
+        <w:t>@</w:t>
+      </w:r>
+      <w:proofErr w:type="spellStart"/>
+      <w:r>
+        <w:rPr>
+          <w:lang w:val="en-IN"/>
+        </w:rPr>
+        <w:t>Autowired</w:t>
+      </w:r>
+      <w:proofErr w:type="spellEnd"/>
+      <w:r>
+        <w:rPr>
+          <w:lang w:val="en-IN"/>
+        </w:rPr>
+        <w:br/>
+        <w:t xml:space="preserve">private </w:t>
+      </w:r>
+      <w:proofErr w:type="spellStart"/>
+      <w:r>
+        <w:rPr>
+          <w:lang w:val="en-IN"/>
+        </w:rPr>
+        <w:t>SortingAlgorithm</w:t>
+      </w:r>
+      <w:proofErr w:type="spellEnd"/>
+      <w:r>
+        <w:rPr>
+          <w:lang w:val="en-IN"/>
+        </w:rPr>
+        <w:t xml:space="preserve"> algorithm;</w:t>
+      </w:r>
+    </w:p>
+    <w:p>
+      <w:pPr>
+        <w:rPr>
+          <w:lang w:val="en-IN"/>
+        </w:rPr>
+      </w:pPr>
+      <w:r>
+        <w:rPr>
+          <w:lang w:val="en-IN"/>
+        </w:rPr>
+        <w:lastRenderedPageBreak/>
+        <w:t>@Component</w:t>
+      </w:r>
+      <w:r>
+        <w:rPr>
+          <w:lang w:val="en-IN"/>
+        </w:rPr>
+        <w:br/>
+        <w:t xml:space="preserve">class </w:t>
+      </w:r>
+      <w:proofErr w:type="spellStart"/>
+      <w:r>
+        <w:rPr>
+          <w:lang w:val="en-IN"/>
+        </w:rPr>
+        <w:t>AnotherComplexAlgorithm</w:t>
+      </w:r>
+      <w:proofErr w:type="spellEnd"/>
+      <w:r>
+        <w:rPr>
+          <w:lang w:val="en-IN"/>
+        </w:rPr>
+        <w:br/>
+        <w:t>@</w:t>
+      </w:r>
+      <w:proofErr w:type="spellStart"/>
+      <w:r>
+        <w:rPr>
+          <w:lang w:val="en-IN"/>
+        </w:rPr>
+        <w:t>Autowired</w:t>
+      </w:r>
+      <w:proofErr w:type="spellEnd"/>
+      <w:r>
+        <w:rPr>
+          <w:lang w:val="en-IN"/>
+        </w:rPr>
+        <w:t xml:space="preserve"> </w:t>
+      </w:r>
+      <w:proofErr w:type="gramStart"/>
+      <w:r>
+        <w:rPr>
+          <w:lang w:val="en-IN"/>
+        </w:rPr>
+        <w:t>@Qualifier(</w:t>
+      </w:r>
+      <w:proofErr w:type="gramEnd"/>
+      <w:r>
+        <w:rPr>
+          <w:lang w:val="en-IN"/>
+        </w:rPr>
+        <w:t>“</w:t>
+      </w:r>
+      <w:proofErr w:type="spellStart"/>
+      <w:r>
+        <w:rPr>
+          <w:lang w:val="en-IN"/>
+        </w:rPr>
+        <w:t>RadixSortQualifier</w:t>
+      </w:r>
+      <w:proofErr w:type="spellEnd"/>
+      <w:r>
+        <w:rPr>
+          <w:lang w:val="en-IN"/>
+        </w:rPr>
+        <w:t>”)</w:t>
+      </w:r>
+      <w:r>
+        <w:rPr>
+          <w:lang w:val="en-IN"/>
+        </w:rPr>
+        <w:br/>
+        <w:t xml:space="preserve">private </w:t>
+      </w:r>
+      <w:proofErr w:type="spellStart"/>
+      <w:r>
+        <w:rPr>
+          <w:lang w:val="en-IN"/>
+        </w:rPr>
+        <w:t>SortingAlgorithm</w:t>
+      </w:r>
+      <w:proofErr w:type="spellEnd"/>
+      <w:r>
+        <w:rPr>
+          <w:lang w:val="en-IN"/>
+        </w:rPr>
+        <w:t xml:space="preserve"> </w:t>
+      </w:r>
+      <w:proofErr w:type="spellStart"/>
+      <w:r>
+        <w:rPr>
+          <w:lang w:val="en-IN"/>
+        </w:rPr>
+        <w:t>iWantToUseRadixSortOnly</w:t>
+      </w:r>
+      <w:proofErr w:type="spellEnd"/>
+      <w:r>
+        <w:rPr>
+          <w:lang w:val="en-IN"/>
+        </w:rPr>
+        <w:t>;</w:t>
+      </w:r>
+    </w:p>
+    <w:p>
+      <w:pPr>
+        <w:rPr>
+          <w:lang w:val="en-IN"/>
+        </w:rPr>
+      </w:pPr>
+      <w:r>
+        <w:rPr>
+          <w:lang w:val="en-IN"/>
+        </w:rPr>
+        <w:t xml:space="preserve"> </w:t>
+      </w:r>
+    </w:p>
+    <w:p>
+      <w:pPr>
+        <w:rPr>
+          <w:b/>
+          <w:lang w:val="en-IN"/>
+        </w:rPr>
+      </w:pPr>
+    </w:p>
+    <w:p>
+      <w:pPr>
+        <w:rPr>
+          <w:b/>
+          <w:lang w:val="en-IN"/>
+        </w:rPr>
+      </w:pPr>
+    </w:p>
+    <w:p>
+      <w:pPr>
+        <w:rPr>
+          <w:b/>
+          <w:lang w:val="en-IN"/>
+        </w:rPr>
+      </w:pPr>
+    </w:p>
+    <w:p>
+      <w:pPr>
+        <w:rPr>
+          <w:b/>
+          <w:lang w:val="en-IN"/>
+        </w:rPr>
+      </w:pPr>
+    </w:p>
+    <w:p>
+      <w:pPr>
+        <w:rPr>
+          <w:b/>
+          <w:lang w:val="en-IN"/>
+        </w:rPr>
+      </w:pPr>
+    </w:p>
+    <w:p>
+      <w:pPr>
+        <w:rPr>
+          <w:b/>
+          <w:lang w:val="en-IN"/>
+        </w:rPr>
+      </w:pPr>
+    </w:p>
+    <w:p>
+      <w:pPr>
+        <w:rPr>
+          <w:b/>
+          <w:lang w:val="en-IN"/>
+        </w:rPr>
+      </w:pPr>
+    </w:p>
+    <w:p>
+      <w:pPr>
+        <w:rPr>
+          <w:b/>
+          <w:lang w:val="en-IN"/>
+        </w:rPr>
+      </w:pPr>
+    </w:p>
+    <w:p>
+      <w:pPr>
+        <w:rPr>
+          <w:b/>
+          <w:lang w:val="en-IN"/>
+        </w:rPr>
+      </w:pPr>
+    </w:p>
+    <w:p>
+      <w:pPr>
+        <w:rPr>
+          <w:b/>
+          <w:lang w:val="en-IN"/>
+        </w:rPr>
+      </w:pPr>
+    </w:p>
+    <w:p>
+      <w:pPr>
+        <w:rPr>
+          <w:b/>
+          <w:lang w:val="en-IN"/>
+        </w:rPr>
+      </w:pPr>
+    </w:p>
+    <w:p>
+      <w:pPr>
+        <w:rPr>
+          <w:b/>
+          <w:lang w:val="en-IN"/>
+        </w:rPr>
+      </w:pPr>
+    </w:p>
+    <w:p>
+      <w:pPr>
+        <w:rPr>
+          <w:b/>
+          <w:lang w:val="en-IN"/>
+        </w:rPr>
+      </w:pPr>
+    </w:p>
+    <w:p>
+      <w:pPr>
+        <w:rPr>
+          <w:b/>
+          <w:lang w:val="en-IN"/>
+        </w:rPr>
+      </w:pPr>
+    </w:p>
+    <w:p>
+      <w:pPr>
+        <w:rPr>
+          <w:b/>
+          <w:lang w:val="en-IN"/>
+        </w:rPr>
+      </w:pPr>
+    </w:p>
+    <w:p>
+      <w:pPr>
+        <w:rPr>
+          <w:b/>
+          <w:lang w:val="en-IN"/>
+        </w:rPr>
+      </w:pPr>
+    </w:p>
+    <w:p>
+      <w:pPr>
+        <w:rPr>
+          <w:b/>
+          <w:lang w:val="en-IN"/>
+        </w:rPr>
+      </w:pPr>
+    </w:p>
+    <w:p>
+      <w:pPr>
+        <w:rPr>
+          <w:b/>
+          <w:lang w:val="en-IN"/>
+        </w:rPr>
+      </w:pPr>
+    </w:p>
+    <w:p>
+      <w:pPr>
+        <w:rPr>
+          <w:b/>
+          <w:lang w:val="en-IN"/>
+        </w:rPr>
+      </w:pPr>
+    </w:p>
+    <w:p>
+      <w:pPr>
+        <w:rPr>
+          <w:b/>
+          <w:lang w:val="en-IN"/>
+        </w:rPr>
+      </w:pPr>
+    </w:p>
+    <w:p>
+      <w:pPr>
+        <w:rPr>
+          <w:b/>
+          <w:lang w:val="en-IN"/>
+        </w:rPr>
+      </w:pPr>
+    </w:p>
+    <w:p>
+      <w:pPr>
+        <w:rPr>
+          <w:b/>
+          <w:lang w:val="en-IN"/>
+        </w:rPr>
+      </w:pPr>
+    </w:p>
+    <w:p>
+      <w:pPr>
+        <w:rPr>
+          <w:b/>
+          <w:lang w:val="en-IN"/>
+        </w:rPr>
+      </w:pPr>
+      <w:r>
+        <w:rPr>
+          <w:b/>
           <w:lang w:val="en-IN"/>
         </w:rPr>
         <w:lastRenderedPageBreak/>
@@ -3091,6 +4855,95 @@
     </w:lvl>
   </w:abstractNum>
   <w:abstractNum w:abstractNumId="2">
+    <w:nsid w:val="1D4E64B5"/>
+    <w:multiLevelType w:val="hybridMultilevel"/>
+    <w:tmpl w:val="BC34A848"/>
+    <w:lvl w:ilvl="0" w:tplc="4EB858D8">
+      <w:start w:val="1"/>
+      <w:numFmt w:val="decimal"/>
+      <w:lvlText w:val="%1."/>
+      <w:lvlJc w:val="left"/>
+      <w:pPr>
+        <w:ind w:left="720" w:hanging="360"/>
+      </w:pPr>
+      <w:rPr>
+        <w:rFonts w:hint="default"/>
+      </w:rPr>
+    </w:lvl>
+    <w:lvl w:ilvl="1" w:tplc="04090019" w:tentative="1">
+      <w:start w:val="1"/>
+      <w:numFmt w:val="lowerLetter"/>
+      <w:lvlText w:val="%2."/>
+      <w:lvlJc w:val="left"/>
+      <w:pPr>
+        <w:ind w:left="1440" w:hanging="360"/>
+      </w:pPr>
+    </w:lvl>
+    <w:lvl w:ilvl="2" w:tplc="0409001B" w:tentative="1">
+      <w:start w:val="1"/>
+      <w:numFmt w:val="lowerRoman"/>
+      <w:lvlText w:val="%3."/>
+      <w:lvlJc w:val="right"/>
+      <w:pPr>
+        <w:ind w:left="2160" w:hanging="180"/>
+      </w:pPr>
+    </w:lvl>
+    <w:lvl w:ilvl="3" w:tplc="0409000F" w:tentative="1">
+      <w:start w:val="1"/>
+      <w:numFmt w:val="decimal"/>
+      <w:lvlText w:val="%4."/>
+      <w:lvlJc w:val="left"/>
+      <w:pPr>
+        <w:ind w:left="2880" w:hanging="360"/>
+      </w:pPr>
+    </w:lvl>
+    <w:lvl w:ilvl="4" w:tplc="04090019" w:tentative="1">
+      <w:start w:val="1"/>
+      <w:numFmt w:val="lowerLetter"/>
+      <w:lvlText w:val="%5."/>
+      <w:lvlJc w:val="left"/>
+      <w:pPr>
+        <w:ind w:left="3600" w:hanging="360"/>
+      </w:pPr>
+    </w:lvl>
+    <w:lvl w:ilvl="5" w:tplc="0409001B" w:tentative="1">
+      <w:start w:val="1"/>
+      <w:numFmt w:val="lowerRoman"/>
+      <w:lvlText w:val="%6."/>
+      <w:lvlJc w:val="right"/>
+      <w:pPr>
+        <w:ind w:left="4320" w:hanging="180"/>
+      </w:pPr>
+    </w:lvl>
+    <w:lvl w:ilvl="6" w:tplc="0409000F" w:tentative="1">
+      <w:start w:val="1"/>
+      <w:numFmt w:val="decimal"/>
+      <w:lvlText w:val="%7."/>
+      <w:lvlJc w:val="left"/>
+      <w:pPr>
+        <w:ind w:left="5040" w:hanging="360"/>
+      </w:pPr>
+    </w:lvl>
+    <w:lvl w:ilvl="7" w:tplc="04090019" w:tentative="1">
+      <w:start w:val="1"/>
+      <w:numFmt w:val="lowerLetter"/>
+      <w:lvlText w:val="%8."/>
+      <w:lvlJc w:val="left"/>
+      <w:pPr>
+        <w:ind w:left="5760" w:hanging="360"/>
+      </w:pPr>
+    </w:lvl>
+    <w:lvl w:ilvl="8" w:tplc="0409001B" w:tentative="1">
+      <w:start w:val="1"/>
+      <w:numFmt w:val="lowerRoman"/>
+      <w:lvlText w:val="%9."/>
+      <w:lvlJc w:val="right"/>
+      <w:pPr>
+        <w:ind w:left="6480" w:hanging="180"/>
+      </w:pPr>
+    </w:lvl>
+  </w:abstractNum>
+  <w:abstractNum w:abstractNumId="3">
     <w:nsid w:val="22013378"/>
     <w:multiLevelType w:val="hybridMultilevel"/>
     <w:tmpl w:val="94643242"/>
@@ -3179,7 +5032,185 @@
       </w:pPr>
     </w:lvl>
   </w:abstractNum>
-  <w:abstractNum w:abstractNumId="3">
+  <w:abstractNum w:abstractNumId="4">
+    <w:nsid w:val="3A2010DF"/>
+    <w:multiLevelType w:val="hybridMultilevel"/>
+    <w:tmpl w:val="0E3A40DA"/>
+    <w:lvl w:ilvl="0" w:tplc="E5D25464">
+      <w:start w:val="1"/>
+      <w:numFmt w:val="decimal"/>
+      <w:lvlText w:val="%1."/>
+      <w:lvlJc w:val="left"/>
+      <w:pPr>
+        <w:ind w:left="1080" w:hanging="360"/>
+      </w:pPr>
+      <w:rPr>
+        <w:rFonts w:hint="default"/>
+      </w:rPr>
+    </w:lvl>
+    <w:lvl w:ilvl="1" w:tplc="04090019" w:tentative="1">
+      <w:start w:val="1"/>
+      <w:numFmt w:val="lowerLetter"/>
+      <w:lvlText w:val="%2."/>
+      <w:lvlJc w:val="left"/>
+      <w:pPr>
+        <w:ind w:left="1800" w:hanging="360"/>
+      </w:pPr>
+    </w:lvl>
+    <w:lvl w:ilvl="2" w:tplc="0409001B" w:tentative="1">
+      <w:start w:val="1"/>
+      <w:numFmt w:val="lowerRoman"/>
+      <w:lvlText w:val="%3."/>
+      <w:lvlJc w:val="right"/>
+      <w:pPr>
+        <w:ind w:left="2520" w:hanging="180"/>
+      </w:pPr>
+    </w:lvl>
+    <w:lvl w:ilvl="3" w:tplc="0409000F" w:tentative="1">
+      <w:start w:val="1"/>
+      <w:numFmt w:val="decimal"/>
+      <w:lvlText w:val="%4."/>
+      <w:lvlJc w:val="left"/>
+      <w:pPr>
+        <w:ind w:left="3240" w:hanging="360"/>
+      </w:pPr>
+    </w:lvl>
+    <w:lvl w:ilvl="4" w:tplc="04090019" w:tentative="1">
+      <w:start w:val="1"/>
+      <w:numFmt w:val="lowerLetter"/>
+      <w:lvlText w:val="%5."/>
+      <w:lvlJc w:val="left"/>
+      <w:pPr>
+        <w:ind w:left="3960" w:hanging="360"/>
+      </w:pPr>
+    </w:lvl>
+    <w:lvl w:ilvl="5" w:tplc="0409001B" w:tentative="1">
+      <w:start w:val="1"/>
+      <w:numFmt w:val="lowerRoman"/>
+      <w:lvlText w:val="%6."/>
+      <w:lvlJc w:val="right"/>
+      <w:pPr>
+        <w:ind w:left="4680" w:hanging="180"/>
+      </w:pPr>
+    </w:lvl>
+    <w:lvl w:ilvl="6" w:tplc="0409000F" w:tentative="1">
+      <w:start w:val="1"/>
+      <w:numFmt w:val="decimal"/>
+      <w:lvlText w:val="%7."/>
+      <w:lvlJc w:val="left"/>
+      <w:pPr>
+        <w:ind w:left="5400" w:hanging="360"/>
+      </w:pPr>
+    </w:lvl>
+    <w:lvl w:ilvl="7" w:tplc="04090019" w:tentative="1">
+      <w:start w:val="1"/>
+      <w:numFmt w:val="lowerLetter"/>
+      <w:lvlText w:val="%8."/>
+      <w:lvlJc w:val="left"/>
+      <w:pPr>
+        <w:ind w:left="6120" w:hanging="360"/>
+      </w:pPr>
+    </w:lvl>
+    <w:lvl w:ilvl="8" w:tplc="0409001B" w:tentative="1">
+      <w:start w:val="1"/>
+      <w:numFmt w:val="lowerRoman"/>
+      <w:lvlText w:val="%9."/>
+      <w:lvlJc w:val="right"/>
+      <w:pPr>
+        <w:ind w:left="6840" w:hanging="180"/>
+      </w:pPr>
+    </w:lvl>
+  </w:abstractNum>
+  <w:abstractNum w:abstractNumId="5">
+    <w:nsid w:val="4B107463"/>
+    <w:multiLevelType w:val="hybridMultilevel"/>
+    <w:tmpl w:val="2BD8509C"/>
+    <w:lvl w:ilvl="0" w:tplc="6C4AF030">
+      <w:start w:val="1"/>
+      <w:numFmt w:val="decimal"/>
+      <w:lvlText w:val="%1."/>
+      <w:lvlJc w:val="left"/>
+      <w:pPr>
+        <w:ind w:left="720" w:hanging="360"/>
+      </w:pPr>
+      <w:rPr>
+        <w:rFonts w:hint="default"/>
+      </w:rPr>
+    </w:lvl>
+    <w:lvl w:ilvl="1" w:tplc="04090019" w:tentative="1">
+      <w:start w:val="1"/>
+      <w:numFmt w:val="lowerLetter"/>
+      <w:lvlText w:val="%2."/>
+      <w:lvlJc w:val="left"/>
+      <w:pPr>
+        <w:ind w:left="1440" w:hanging="360"/>
+      </w:pPr>
+    </w:lvl>
+    <w:lvl w:ilvl="2" w:tplc="0409001B" w:tentative="1">
+      <w:start w:val="1"/>
+      <w:numFmt w:val="lowerRoman"/>
+      <w:lvlText w:val="%3."/>
+      <w:lvlJc w:val="right"/>
+      <w:pPr>
+        <w:ind w:left="2160" w:hanging="180"/>
+      </w:pPr>
+    </w:lvl>
+    <w:lvl w:ilvl="3" w:tplc="0409000F" w:tentative="1">
+      <w:start w:val="1"/>
+      <w:numFmt w:val="decimal"/>
+      <w:lvlText w:val="%4."/>
+      <w:lvlJc w:val="left"/>
+      <w:pPr>
+        <w:ind w:left="2880" w:hanging="360"/>
+      </w:pPr>
+    </w:lvl>
+    <w:lvl w:ilvl="4" w:tplc="04090019" w:tentative="1">
+      <w:start w:val="1"/>
+      <w:numFmt w:val="lowerLetter"/>
+      <w:lvlText w:val="%5."/>
+      <w:lvlJc w:val="left"/>
+      <w:pPr>
+        <w:ind w:left="3600" w:hanging="360"/>
+      </w:pPr>
+    </w:lvl>
+    <w:lvl w:ilvl="5" w:tplc="0409001B" w:tentative="1">
+      <w:start w:val="1"/>
+      <w:numFmt w:val="lowerRoman"/>
+      <w:lvlText w:val="%6."/>
+      <w:lvlJc w:val="right"/>
+      <w:pPr>
+        <w:ind w:left="4320" w:hanging="180"/>
+      </w:pPr>
+    </w:lvl>
+    <w:lvl w:ilvl="6" w:tplc="0409000F" w:tentative="1">
+      <w:start w:val="1"/>
+      <w:numFmt w:val="decimal"/>
+      <w:lvlText w:val="%7."/>
+      <w:lvlJc w:val="left"/>
+      <w:pPr>
+        <w:ind w:left="5040" w:hanging="360"/>
+      </w:pPr>
+    </w:lvl>
+    <w:lvl w:ilvl="7" w:tplc="04090019" w:tentative="1">
+      <w:start w:val="1"/>
+      <w:numFmt w:val="lowerLetter"/>
+      <w:lvlText w:val="%8."/>
+      <w:lvlJc w:val="left"/>
+      <w:pPr>
+        <w:ind w:left="5760" w:hanging="360"/>
+      </w:pPr>
+    </w:lvl>
+    <w:lvl w:ilvl="8" w:tplc="0409001B" w:tentative="1">
+      <w:start w:val="1"/>
+      <w:numFmt w:val="lowerRoman"/>
+      <w:lvlText w:val="%9."/>
+      <w:lvlJc w:val="right"/>
+      <w:pPr>
+        <w:ind w:left="6480" w:hanging="180"/>
+      </w:pPr>
+    </w:lvl>
+  </w:abstractNum>
+  <w:abstractNum w:abstractNumId="6">
     <w:nsid w:val="53BD4FFB"/>
     <w:multiLevelType w:val="hybridMultilevel"/>
     <w:tmpl w:val="EC9A6092"/>
@@ -3269,7 +5300,96 @@
       </w:pPr>
     </w:lvl>
   </w:abstractNum>
-  <w:abstractNum w:abstractNumId="4">
+  <w:abstractNum w:abstractNumId="7">
+    <w:nsid w:val="5FE47CBA"/>
+    <w:multiLevelType w:val="hybridMultilevel"/>
+    <w:tmpl w:val="3DC05E80"/>
+    <w:lvl w:ilvl="0" w:tplc="CF0A31FE">
+      <w:start w:val="1"/>
+      <w:numFmt w:val="decimal"/>
+      <w:lvlText w:val="%1."/>
+      <w:lvlJc w:val="left"/>
+      <w:pPr>
+        <w:ind w:left="720" w:hanging="360"/>
+      </w:pPr>
+      <w:rPr>
+        <w:rFonts w:hint="default"/>
+      </w:rPr>
+    </w:lvl>
+    <w:lvl w:ilvl="1" w:tplc="04090019" w:tentative="1">
+      <w:start w:val="1"/>
+      <w:numFmt w:val="lowerLetter"/>
+      <w:lvlText w:val="%2."/>
+      <w:lvlJc w:val="left"/>
+      <w:pPr>
+        <w:ind w:left="1440" w:hanging="360"/>
+      </w:pPr>
+    </w:lvl>
+    <w:lvl w:ilvl="2" w:tplc="0409001B" w:tentative="1">
+      <w:start w:val="1"/>
+      <w:numFmt w:val="lowerRoman"/>
+      <w:lvlText w:val="%3."/>
+      <w:lvlJc w:val="right"/>
+      <w:pPr>
+        <w:ind w:left="2160" w:hanging="180"/>
+      </w:pPr>
+    </w:lvl>
+    <w:lvl w:ilvl="3" w:tplc="0409000F" w:tentative="1">
+      <w:start w:val="1"/>
+      <w:numFmt w:val="decimal"/>
+      <w:lvlText w:val="%4."/>
+      <w:lvlJc w:val="left"/>
+      <w:pPr>
+        <w:ind w:left="2880" w:hanging="360"/>
+      </w:pPr>
+    </w:lvl>
+    <w:lvl w:ilvl="4" w:tplc="04090019" w:tentative="1">
+      <w:start w:val="1"/>
+      <w:numFmt w:val="lowerLetter"/>
+      <w:lvlText w:val="%5."/>
+      <w:lvlJc w:val="left"/>
+      <w:pPr>
+        <w:ind w:left="3600" w:hanging="360"/>
+      </w:pPr>
+    </w:lvl>
+    <w:lvl w:ilvl="5" w:tplc="0409001B" w:tentative="1">
+      <w:start w:val="1"/>
+      <w:numFmt w:val="lowerRoman"/>
+      <w:lvlText w:val="%6."/>
+      <w:lvlJc w:val="right"/>
+      <w:pPr>
+        <w:ind w:left="4320" w:hanging="180"/>
+      </w:pPr>
+    </w:lvl>
+    <w:lvl w:ilvl="6" w:tplc="0409000F" w:tentative="1">
+      <w:start w:val="1"/>
+      <w:numFmt w:val="decimal"/>
+      <w:lvlText w:val="%7."/>
+      <w:lvlJc w:val="left"/>
+      <w:pPr>
+        <w:ind w:left="5040" w:hanging="360"/>
+      </w:pPr>
+    </w:lvl>
+    <w:lvl w:ilvl="7" w:tplc="04090019" w:tentative="1">
+      <w:start w:val="1"/>
+      <w:numFmt w:val="lowerLetter"/>
+      <w:lvlText w:val="%8."/>
+      <w:lvlJc w:val="left"/>
+      <w:pPr>
+        <w:ind w:left="5760" w:hanging="360"/>
+      </w:pPr>
+    </w:lvl>
+    <w:lvl w:ilvl="8" w:tplc="0409001B" w:tentative="1">
+      <w:start w:val="1"/>
+      <w:numFmt w:val="lowerRoman"/>
+      <w:lvlText w:val="%9."/>
+      <w:lvlJc w:val="right"/>
+      <w:pPr>
+        <w:ind w:left="6480" w:hanging="180"/>
+      </w:pPr>
+    </w:lvl>
+  </w:abstractNum>
+  <w:abstractNum w:abstractNumId="8">
     <w:nsid w:val="655C4FB5"/>
     <w:multiLevelType w:val="hybridMultilevel"/>
     <w:tmpl w:val="107010D8"/>
@@ -3359,7 +5479,7 @@
       </w:pPr>
     </w:lvl>
   </w:abstractNum>
-  <w:abstractNum w:abstractNumId="5">
+  <w:abstractNum w:abstractNumId="9">
     <w:nsid w:val="6B8518A9"/>
     <w:multiLevelType w:val="hybridMultilevel"/>
     <w:tmpl w:val="610C70FC"/>
@@ -3448,7 +5568,7 @@
       </w:pPr>
     </w:lvl>
   </w:abstractNum>
-  <w:abstractNum w:abstractNumId="6">
+  <w:abstractNum w:abstractNumId="10">
     <w:nsid w:val="78D44165"/>
     <w:multiLevelType w:val="hybridMultilevel"/>
     <w:tmpl w:val="F2F2B820"/>
@@ -3541,22 +5661,34 @@
     <w:abstractNumId w:val="0"/>
   </w:num>
   <w:num w:numId="2">
-    <w:abstractNumId w:val="2"/>
+    <w:abstractNumId w:val="3"/>
   </w:num>
   <w:num w:numId="3">
-    <w:abstractNumId w:val="5"/>
+    <w:abstractNumId w:val="9"/>
   </w:num>
   <w:num w:numId="4">
-    <w:abstractNumId w:val="4"/>
+    <w:abstractNumId w:val="8"/>
   </w:num>
   <w:num w:numId="5">
-    <w:abstractNumId w:val="6"/>
+    <w:abstractNumId w:val="10"/>
   </w:num>
   <w:num w:numId="6">
     <w:abstractNumId w:val="1"/>
   </w:num>
   <w:num w:numId="7">
-    <w:abstractNumId w:val="3"/>
+    <w:abstractNumId w:val="6"/>
+  </w:num>
+  <w:num w:numId="8">
+    <w:abstractNumId w:val="2"/>
+  </w:num>
+  <w:num w:numId="9">
+    <w:abstractNumId w:val="5"/>
+  </w:num>
+  <w:num w:numId="10">
+    <w:abstractNumId w:val="7"/>
+  </w:num>
+  <w:num w:numId="11">
+    <w:abstractNumId w:val="4"/>
   </w:num>
 </w:numbering>
 </file>

</xml_diff>

<commit_message>
added internal working of hashmap
</commit_message>
<xml_diff>
--- a/note/SpringSpringBootRestAPI Theory Questions.docx
+++ b/note/SpringSpringBootRestAPI Theory Questions.docx
@@ -2195,6 +2195,471 @@
         <w:br/>
         <w:t>private SortingAlgorithm iWantToUseRadixSortOnly;</w:t>
       </w:r>
+    </w:p>
+    <w:p>
+      <w:pPr>
+        <w:jc w:val="center"/>
+        <w:rPr>
+          <w:lang w:val="en-IN"/>
+        </w:rPr>
+      </w:pPr>
+      <w:r>
+        <w:rPr>
+          <w:b/>
+          <w:lang w:val="en-IN"/>
+        </w:rPr>
+        <w:lastRenderedPageBreak/>
+        <w:t>Internal Working of Hashmap</w:t>
+      </w:r>
+    </w:p>
+    <w:p>
+      <w:pPr>
+        <w:rPr>
+          <w:lang w:val="en-IN"/>
+        </w:rPr>
+      </w:pPr>
+      <w:r>
+        <w:rPr>
+          <w:lang w:val="en-IN"/>
+        </w:rPr>
+        <w:t>A HashMap in Java is an implementation of a hash table data structure. It maps keys to values, allowing for efficient lookups based on the keys.</w:t>
+      </w:r>
+    </w:p>
+    <w:p>
+      <w:pPr>
+        <w:rPr>
+          <w:lang w:val="en-IN"/>
+        </w:rPr>
+      </w:pPr>
+      <w:r>
+        <w:rPr>
+          <w:lang w:val="en-IN"/>
+        </w:rPr>
+        <w:t>The internal working of a HashMap in Java can be understood by understa</w:t>
+      </w:r>
+      <w:r>
+        <w:rPr>
+          <w:lang w:val="en-IN"/>
+        </w:rPr>
+        <w:t>nding the following components:</w:t>
+      </w:r>
+    </w:p>
+    <w:p>
+      <w:pPr>
+        <w:rPr>
+          <w:lang w:val="en-IN"/>
+        </w:rPr>
+      </w:pPr>
+      <w:r>
+        <w:rPr>
+          <w:b/>
+          <w:lang w:val="en-IN"/>
+        </w:rPr>
+        <w:t>Hash Function</w:t>
+      </w:r>
+      <w:r>
+        <w:rPr>
+          <w:lang w:val="en-IN"/>
+        </w:rPr>
+        <w:t>: The hash function takes a key as input and returns an integer (the hash code) that is used to determine the index of the bucket in which the key-value pair will be stored. The hash code is calculated using the key's hashCode() method.</w:t>
+      </w:r>
+    </w:p>
+    <w:p>
+      <w:pPr>
+        <w:rPr>
+          <w:lang w:val="en-IN"/>
+        </w:rPr>
+      </w:pPr>
+      <w:r>
+        <w:rPr>
+          <w:b/>
+          <w:lang w:val="en-IN"/>
+        </w:rPr>
+        <w:t>Buckets</w:t>
+      </w:r>
+      <w:r>
+        <w:rPr>
+          <w:lang w:val="en-IN"/>
+        </w:rPr>
+        <w:t>: The HashMap stores key-value pairs in "buckets". Each bucket is an array of Entry objec</w:t>
+      </w:r>
+      <w:r>
+        <w:rPr>
+          <w:lang w:val="en-IN"/>
+        </w:rPr>
+        <w:t>ts that store a key-value pair.</w:t>
+      </w:r>
+    </w:p>
+    <w:p>
+      <w:pPr>
+        <w:rPr>
+          <w:lang w:val="en-IN"/>
+        </w:rPr>
+      </w:pPr>
+      <w:r>
+        <w:rPr>
+          <w:b/>
+          <w:lang w:val="en-IN"/>
+        </w:rPr>
+        <w:t>Hash Code Collision</w:t>
+      </w:r>
+      <w:r>
+        <w:rPr>
+          <w:lang w:val="en-IN"/>
+        </w:rPr>
+        <w:t>: If two keys have the same hash code, they are said to have collided. The HashMap handles collisions by chaining the entries in the same bucket using a linked list.</w:t>
+      </w:r>
+    </w:p>
+    <w:p>
+      <w:pPr>
+        <w:rPr>
+          <w:lang w:val="en-IN"/>
+        </w:rPr>
+      </w:pPr>
+      <w:r>
+        <w:rPr>
+          <w:b/>
+          <w:lang w:val="en-IN"/>
+        </w:rPr>
+        <w:t>Resizing</w:t>
+      </w:r>
+      <w:r>
+        <w:rPr>
+          <w:lang w:val="en-IN"/>
+        </w:rPr>
+        <w:t>: The HashMap is implemented as an array of buckets, with the size of the array being a power of 2. The HashMap can be resized dynamically when the number of key-value pairs stored in the HashMap exceeds a certain l</w:t>
+      </w:r>
+      <w:r>
+        <w:rPr>
+          <w:lang w:val="en-IN"/>
+        </w:rPr>
+        <w:t>oad factor.</w:t>
+      </w:r>
+    </w:p>
+    <w:p>
+      <w:pPr>
+        <w:rPr>
+          <w:lang w:val="en-IN"/>
+        </w:rPr>
+      </w:pPr>
+      <w:r>
+        <w:rPr>
+          <w:b/>
+          <w:lang w:val="en-IN"/>
+        </w:rPr>
+        <w:t>get() and put() operations</w:t>
+      </w:r>
+      <w:r>
+        <w:rPr>
+          <w:lang w:val="en-IN"/>
+        </w:rPr>
+        <w:t>: The get() operation takes a key as input and uses the hash function to calculate the hash code and find the index of the bucket. The linked list in the bucket is then searched for the key-value pair, and the value is returned if found. The put() operation is similar, but it also adds a new key-value pair to the HashMap if the key is not already present.</w:t>
+      </w:r>
+    </w:p>
+    <w:p>
+      <w:pPr>
+        <w:rPr>
+          <w:lang w:val="en-IN"/>
+        </w:rPr>
+      </w:pPr>
+      <w:r>
+        <w:rPr>
+          <w:lang w:val="en-IN"/>
+        </w:rPr>
+        <w:t>Overall, the HashMap in Java provides an efficient and flexible implementation of a hash table data structure, with the ability to handle hash code collisions and dynamic resizing.</w:t>
+      </w:r>
+    </w:p>
+    <w:p>
+      <w:pPr>
+        <w:rPr>
+          <w:lang w:val="en-IN"/>
+        </w:rPr>
+      </w:pPr>
+      <w:r>
+        <w:rPr>
+          <w:lang w:val="en-IN"/>
+        </w:rPr>
+        <w:t>Here's how the HashMap works in de</w:t>
+      </w:r>
+      <w:r>
+        <w:rPr>
+          <w:lang w:val="en-IN"/>
+        </w:rPr>
+        <w:t>tail:</w:t>
+      </w:r>
+    </w:p>
+    <w:p>
+      <w:pPr>
+        <w:rPr>
+          <w:lang w:val="en-IN"/>
+        </w:rPr>
+      </w:pPr>
+      <w:r>
+        <w:rPr>
+          <w:b/>
+          <w:lang w:val="en-IN"/>
+        </w:rPr>
+        <w:t>Calculating the Hash Code</w:t>
+      </w:r>
+      <w:r>
+        <w:rPr>
+          <w:lang w:val="en-IN"/>
+        </w:rPr>
+        <w:t>: When you put a key into the HashMap, the HashMap calculates the hash code of the key using the hashCode() method. The hash code is used to determine the index in the array where the value should be stored.</w:t>
+      </w:r>
+    </w:p>
+    <w:p>
+      <w:pPr>
+        <w:rPr>
+          <w:lang w:val="en-IN"/>
+        </w:rPr>
+      </w:pPr>
+      <w:r>
+        <w:rPr>
+          <w:b/>
+          <w:lang w:val="en-IN"/>
+        </w:rPr>
+        <w:t>Compression Function</w:t>
+      </w:r>
+      <w:r>
+        <w:rPr>
+          <w:lang w:val="en-IN"/>
+        </w:rPr>
+        <w:t>: The hash code of the key is then passed through a compression function to determine the index in the array where the value should be stored. The compression function takes the hash code and computes a remainder when it's divided by the size of the array. This remainder is the index wh</w:t>
+      </w:r>
+      <w:r>
+        <w:rPr>
+          <w:lang w:val="en-IN"/>
+        </w:rPr>
+        <w:t>ere the value should be stored.</w:t>
+      </w:r>
+    </w:p>
+    <w:p>
+      <w:pPr>
+        <w:rPr>
+          <w:lang w:val="en-IN"/>
+        </w:rPr>
+      </w:pPr>
+      <w:r>
+        <w:rPr>
+          <w:b/>
+          <w:lang w:val="en-IN"/>
+        </w:rPr>
+        <w:t>Handling Collisions</w:t>
+      </w:r>
+      <w:r>
+        <w:rPr>
+          <w:lang w:val="en-IN"/>
+        </w:rPr>
+        <w:t>: In the unlikely event that two keys have the same hash code and therefore the same index in the array, a collision occurs. To handle collisions, the HashMap stores linked lists at each index in the array. When a collision occurs, the value is stored in the linked list at that index.</w:t>
+      </w:r>
+    </w:p>
+    <w:p>
+      <w:pPr>
+        <w:rPr>
+          <w:lang w:val="en-IN"/>
+        </w:rPr>
+      </w:pPr>
+    </w:p>
+    <w:p>
+      <w:pPr>
+        <w:rPr>
+          <w:lang w:val="en-IN"/>
+        </w:rPr>
+      </w:pPr>
+      <w:r>
+        <w:rPr>
+          <w:b/>
+          <w:lang w:val="en-IN"/>
+        </w:rPr>
+        <w:lastRenderedPageBreak/>
+        <w:t>Retrieving Values</w:t>
+      </w:r>
+      <w:r>
+        <w:rPr>
+          <w:lang w:val="en-IN"/>
+        </w:rPr>
+        <w:t>: To retrieve a value from the HashMap, you provide the key. The HashMap calculates the hash code of the key and passes it through the compression function to determine the index in the array where the value is stored. It then searches the linked list at that index to find the</w:t>
+      </w:r>
+      <w:r>
+        <w:rPr>
+          <w:lang w:val="en-IN"/>
+        </w:rPr>
+        <w:t xml:space="preserve"> value associated with the key.</w:t>
+      </w:r>
+    </w:p>
+    <w:p>
+      <w:pPr>
+        <w:rPr>
+          <w:lang w:val="en-IN"/>
+        </w:rPr>
+      </w:pPr>
+      <w:r>
+        <w:rPr>
+          <w:lang w:val="en-IN"/>
+        </w:rPr>
+        <w:t>In summary, the HashMap in Java uses a hash table to store key-value pairs, where the hash code of the key is used to determine the index in the array where the value should be stored. The compression function and linked lists are used to handle collisions and ensure efficient retrieval of values.</w:t>
+      </w:r>
+    </w:p>
+    <w:p>
+      <w:pPr>
+        <w:rPr>
+          <w:b/>
+          <w:lang w:val="en-IN"/>
+        </w:rPr>
+      </w:pPr>
+    </w:p>
+    <w:p>
+      <w:pPr>
+        <w:rPr>
+          <w:b/>
+          <w:lang w:val="en-IN"/>
+        </w:rPr>
+      </w:pPr>
+    </w:p>
+    <w:p>
+      <w:pPr>
+        <w:rPr>
+          <w:b/>
+          <w:lang w:val="en-IN"/>
+        </w:rPr>
+      </w:pPr>
+    </w:p>
+    <w:p>
+      <w:pPr>
+        <w:rPr>
+          <w:b/>
+          <w:lang w:val="en-IN"/>
+        </w:rPr>
+      </w:pPr>
+    </w:p>
+    <w:p>
+      <w:pPr>
+        <w:rPr>
+          <w:b/>
+          <w:lang w:val="en-IN"/>
+        </w:rPr>
+      </w:pPr>
+    </w:p>
+    <w:p>
+      <w:pPr>
+        <w:rPr>
+          <w:b/>
+          <w:lang w:val="en-IN"/>
+        </w:rPr>
+      </w:pPr>
+    </w:p>
+    <w:p>
+      <w:pPr>
+        <w:rPr>
+          <w:b/>
+          <w:lang w:val="en-IN"/>
+        </w:rPr>
+      </w:pPr>
+    </w:p>
+    <w:p>
+      <w:pPr>
+        <w:rPr>
+          <w:b/>
+          <w:lang w:val="en-IN"/>
+        </w:rPr>
+      </w:pPr>
+    </w:p>
+    <w:p>
+      <w:pPr>
+        <w:rPr>
+          <w:b/>
+          <w:lang w:val="en-IN"/>
+        </w:rPr>
+      </w:pPr>
+    </w:p>
+    <w:p>
+      <w:pPr>
+        <w:rPr>
+          <w:b/>
+          <w:lang w:val="en-IN"/>
+        </w:rPr>
+      </w:pPr>
+    </w:p>
+    <w:p>
+      <w:pPr>
+        <w:rPr>
+          <w:b/>
+          <w:lang w:val="en-IN"/>
+        </w:rPr>
+      </w:pPr>
+    </w:p>
+    <w:p>
+      <w:pPr>
+        <w:rPr>
+          <w:b/>
+          <w:lang w:val="en-IN"/>
+        </w:rPr>
+      </w:pPr>
+    </w:p>
+    <w:p>
+      <w:pPr>
+        <w:rPr>
+          <w:b/>
+          <w:lang w:val="en-IN"/>
+        </w:rPr>
+      </w:pPr>
+    </w:p>
+    <w:p>
+      <w:pPr>
+        <w:rPr>
+          <w:b/>
+          <w:lang w:val="en-IN"/>
+        </w:rPr>
+      </w:pPr>
+    </w:p>
+    <w:p>
+      <w:pPr>
+        <w:rPr>
+          <w:b/>
+          <w:lang w:val="en-IN"/>
+        </w:rPr>
+      </w:pPr>
+    </w:p>
+    <w:p>
+      <w:pPr>
+        <w:rPr>
+          <w:b/>
+          <w:lang w:val="en-IN"/>
+        </w:rPr>
+      </w:pPr>
+    </w:p>
+    <w:p>
+      <w:pPr>
+        <w:rPr>
+          <w:b/>
+          <w:lang w:val="en-IN"/>
+        </w:rPr>
+      </w:pPr>
+    </w:p>
+    <w:p>
+      <w:pPr>
+        <w:rPr>
+          <w:b/>
+          <w:lang w:val="en-IN"/>
+        </w:rPr>
+      </w:pPr>
+    </w:p>
+    <w:p>
+      <w:pPr>
+        <w:rPr>
+          <w:b/>
+          <w:lang w:val="en-IN"/>
+        </w:rPr>
+      </w:pPr>
+    </w:p>
+    <w:p>
+      <w:pPr>
+        <w:rPr>
+          <w:b/>
+          <w:lang w:val="en-IN"/>
+        </w:rPr>
+      </w:pPr>
     </w:p>
     <w:p>
       <w:pPr>

</xml_diff>

<commit_message>
Updated definition of application context
</commit_message>
<xml_diff>
--- a/note/SpringSpringBootRestAPI Theory Questions.docx
+++ b/note/SpringSpringBootRestAPI Theory Questions.docx
@@ -156,26 +156,28 @@
           <w:lang w:val="en-IN"/>
         </w:rPr>
         <w:br/>
-        <w:t>a. Setter Injection</w:t>
-      </w:r>
-      <w:r>
-        <w:rPr>
-          <w:lang w:val="en-IN"/>
-        </w:rPr>
-        <w:t xml:space="preserve"> (use setter method for a field)</w:t>
+        <w:t xml:space="preserve">a. </w:t>
+      </w:r>
+      <w:r>
+        <w:rPr>
+          <w:i/>
+          <w:lang w:val="en-IN"/>
+        </w:rPr>
+        <w:t>Setter Injection (use setter method for a field)</w:t>
       </w:r>
       <w:r>
         <w:rPr>
           <w:lang w:val="en-IN"/>
         </w:rPr>
         <w:br/>
-        <w:t>b. Constructor Injection</w:t>
-      </w:r>
-      <w:r>
-        <w:rPr>
-          <w:lang w:val="en-IN"/>
-        </w:rPr>
-        <w:t xml:space="preserve"> (use Constructor to set values for a field)</w:t>
+        <w:t xml:space="preserve">b. </w:t>
+      </w:r>
+      <w:r>
+        <w:rPr>
+          <w:i/>
+          <w:lang w:val="en-IN"/>
+        </w:rPr>
+        <w:t>Constructor Injection (use Constructor to set values for a field)</w:t>
       </w:r>
     </w:p>
     <w:p>
@@ -406,7 +408,19 @@
         <w:rPr>
           <w:lang w:val="en-IN"/>
         </w:rPr>
-        <w:t xml:space="preserve"> Container. It also implements </w:t>
+        <w:t xml:space="preserve"> Container.</w:t>
+      </w:r>
+      <w:r>
+        <w:rPr>
+          <w:lang w:val="en-IN"/>
+        </w:rPr>
+        <w:t xml:space="preserve"> In Application Context Spring beans are defined &amp; managed. It is responsible for reading configurations and creating beans based on these configurations.</w:t>
+      </w:r>
+      <w:r>
+        <w:rPr>
+          <w:lang w:val="en-IN"/>
+        </w:rPr>
+        <w:t xml:space="preserve"> It also implements </w:t>
       </w:r>
       <w:proofErr w:type="spellStart"/>
       <w:r>
@@ -420,7 +434,19 @@
         <w:rPr>
           <w:lang w:val="en-IN"/>
         </w:rPr>
-        <w:t>. Since it is an interface, we need to create sub class of an object. Some of the important subclasses are :-</w:t>
+        <w:t>. Some of the important subclasses</w:t>
+      </w:r>
+      <w:r>
+        <w:rPr>
+          <w:lang w:val="en-IN"/>
+        </w:rPr>
+        <w:t xml:space="preserve"> which implements this Interface</w:t>
+      </w:r>
+      <w:r>
+        <w:rPr>
+          <w:lang w:val="en-IN"/>
+        </w:rPr>
+        <w:t xml:space="preserve"> are :-</w:t>
       </w:r>
     </w:p>
     <w:p>
@@ -435,13 +461,54 @@
         </w:rPr>
       </w:pPr>
       <w:proofErr w:type="spellStart"/>
-      <w:r>
-        <w:rPr>
+      <w:proofErr w:type="gramStart"/>
+      <w:r>
+        <w:rPr>
+          <w:b/>
           <w:lang w:val="en-IN"/>
         </w:rPr>
         <w:t>ClasspathXMLApplicationContext</w:t>
       </w:r>
       <w:proofErr w:type="spellEnd"/>
+      <w:r>
+        <w:rPr>
+          <w:lang w:val="en-IN"/>
+        </w:rPr>
+        <w:t xml:space="preserve"> :</w:t>
+      </w:r>
+      <w:proofErr w:type="gramEnd"/>
+      <w:r>
+        <w:rPr>
+          <w:lang w:val="en-IN"/>
+        </w:rPr>
+        <w:t xml:space="preserve"> </w:t>
+      </w:r>
+      <w:r>
+        <w:rPr>
+          <w:lang w:val="en-IN"/>
+        </w:rPr>
+        <w:t xml:space="preserve"> </w:t>
+      </w:r>
+      <w:r>
+        <w:rPr>
+          <w:lang w:val="en-IN"/>
+        </w:rPr>
+        <w:t xml:space="preserve">loads XML based bean definitions from one or more XML configuration files located on </w:t>
+      </w:r>
+      <w:proofErr w:type="spellStart"/>
+      <w:r>
+        <w:rPr>
+          <w:lang w:val="en-IN"/>
+        </w:rPr>
+        <w:t>classpath</w:t>
+      </w:r>
+      <w:proofErr w:type="spellEnd"/>
+      <w:r>
+        <w:rPr>
+          <w:lang w:val="en-IN"/>
+        </w:rPr>
+        <w:t>.</w:t>
+      </w:r>
     </w:p>
     <w:p>
       <w:pPr>
@@ -455,13 +522,28 @@
         </w:rPr>
       </w:pPr>
       <w:proofErr w:type="spellStart"/>
-      <w:r>
-        <w:rPr>
+      <w:proofErr w:type="gramStart"/>
+      <w:r>
+        <w:rPr>
+          <w:b/>
           <w:lang w:val="en-IN"/>
         </w:rPr>
         <w:t>AnnotationConfigApplicationContext</w:t>
       </w:r>
       <w:proofErr w:type="spellEnd"/>
+      <w:r>
+        <w:rPr>
+          <w:lang w:val="en-IN"/>
+        </w:rPr>
+        <w:t xml:space="preserve"> :</w:t>
+      </w:r>
+      <w:proofErr w:type="gramEnd"/>
+      <w:r>
+        <w:rPr>
+          <w:lang w:val="en-IN"/>
+        </w:rPr>
+        <w:t xml:space="preserve"> loads bean definition from one or more configuration classes which are annotated with Spring’s @Configuration annotations.</w:t>
+      </w:r>
     </w:p>
     <w:p>
       <w:pPr>
@@ -475,115 +557,27 @@
         </w:rPr>
       </w:pPr>
       <w:proofErr w:type="spellStart"/>
-      <w:r>
-        <w:rPr>
+      <w:proofErr w:type="gramStart"/>
+      <w:r>
+        <w:rPr>
+          <w:b/>
           <w:lang w:val="en-IN"/>
         </w:rPr>
         <w:t>FileSystemXMLApplicationContext</w:t>
       </w:r>
       <w:proofErr w:type="spellEnd"/>
-    </w:p>
-    <w:p>
-      <w:pPr>
-        <w:rPr>
-          <w:lang w:val="en-IN"/>
-        </w:rPr>
-      </w:pPr>
-      <w:proofErr w:type="spellStart"/>
-      <w:r>
-        <w:rPr>
-          <w:lang w:val="en-IN"/>
-        </w:rPr>
-        <w:t>C</w:t>
-      </w:r>
-      <w:r>
-        <w:rPr>
-          <w:lang w:val="en-IN"/>
-        </w:rPr>
-        <w:t>lasspathXMLApplicationContext</w:t>
-      </w:r>
-      <w:proofErr w:type="spellEnd"/>
-      <w:r>
-        <w:rPr>
-          <w:lang w:val="en-IN"/>
-        </w:rPr>
-        <w:t xml:space="preserve"> searches for XML configuration using JAVA </w:t>
-      </w:r>
-      <w:proofErr w:type="spellStart"/>
-      <w:r>
-        <w:rPr>
-          <w:lang w:val="en-IN"/>
-        </w:rPr>
-        <w:t>classpath</w:t>
-      </w:r>
-      <w:proofErr w:type="spellEnd"/>
-      <w:r>
-        <w:rPr>
-          <w:lang w:val="en-IN"/>
-        </w:rPr>
-        <w:t>.</w:t>
-      </w:r>
-      <w:r>
-        <w:rPr>
-          <w:lang w:val="en-IN"/>
-        </w:rPr>
-        <w:br/>
-      </w:r>
-      <w:proofErr w:type="spellStart"/>
-      <w:r>
-        <w:rPr>
-          <w:lang w:val="en-IN"/>
-        </w:rPr>
-        <w:t>AnnotationConfigApplicationContext</w:t>
-      </w:r>
-      <w:proofErr w:type="spellEnd"/>
-      <w:r>
-        <w:rPr>
-          <w:lang w:val="en-IN"/>
-        </w:rPr>
-        <w:t xml:space="preserve"> is used in annotations. </w:t>
-      </w:r>
-      <w:proofErr w:type="gramStart"/>
-      <w:r>
-        <w:rPr>
-          <w:lang w:val="en-IN"/>
-        </w:rPr>
-        <w:t>Searches for desired Bean for the used annotation.</w:t>
+      <w:r>
+        <w:rPr>
+          <w:lang w:val="en-IN"/>
+        </w:rPr>
+        <w:t xml:space="preserve"> :</w:t>
       </w:r>
       <w:proofErr w:type="gramEnd"/>
       <w:r>
         <w:rPr>
           <w:lang w:val="en-IN"/>
         </w:rPr>
-        <w:br/>
-      </w:r>
-      <w:proofErr w:type="spellStart"/>
-      <w:r>
-        <w:rPr>
-          <w:lang w:val="en-IN"/>
-        </w:rPr>
-        <w:t>FileSystemXMLApplication</w:t>
-      </w:r>
-      <w:proofErr w:type="spellEnd"/>
-      <w:r>
-        <w:rPr>
-          <w:lang w:val="en-IN"/>
-        </w:rPr>
-        <w:t xml:space="preserve"> searches for </w:t>
-      </w:r>
-      <w:proofErr w:type="spellStart"/>
-      <w:r>
-        <w:rPr>
-          <w:lang w:val="en-IN"/>
-        </w:rPr>
-        <w:t>config</w:t>
-      </w:r>
-      <w:proofErr w:type="spellEnd"/>
-      <w:r>
-        <w:rPr>
-          <w:lang w:val="en-IN"/>
-        </w:rPr>
-        <w:t xml:space="preserve"> file from file system.</w:t>
+        <w:t xml:space="preserve">  loads XML based bean definitions from one or more XML configuration files located in file system.</w:t>
       </w:r>
       <w:r>
         <w:rPr>

</xml_diff>

<commit_message>
added notes for java
</commit_message>
<xml_diff>
--- a/note/SpringSpringBootRestAPI Theory Questions.docx
+++ b/note/SpringSpringBootRestAPI Theory Questions.docx
@@ -6593,52 +6593,630 @@
           <w:lang w:val="en-IN"/>
         </w:rPr>
       </w:pPr>
-    </w:p>
-    <w:p>
-      <w:pPr>
-        <w:rPr>
-          <w:lang w:val="en-IN"/>
-        </w:rPr>
-      </w:pPr>
-      <w:r>
-        <w:rPr>
-          <w:lang w:val="en-IN"/>
-        </w:rPr>
-        <w:t xml:space="preserve"> </w:t>
-      </w:r>
-    </w:p>
-    <w:p>
-      <w:pPr>
-        <w:rPr>
-          <w:lang w:val="en-IN"/>
-        </w:rPr>
-      </w:pPr>
-      <w:r>
-        <w:rPr>
-          <w:lang w:val="en-IN"/>
-        </w:rPr>
-        <w:t xml:space="preserve">  </w:t>
-      </w:r>
-    </w:p>
-    <w:p>
-      <w:pPr>
-        <w:pStyle w:val="ListParagraph"/>
-        <w:rPr>
-          <w:lang w:val="en-IN"/>
-        </w:rPr>
-      </w:pPr>
+      <w:r>
+        <w:rPr>
+          <w:lang w:val="en-IN"/>
+        </w:rPr>
+        <w:t xml:space="preserve">Similarities between </w:t>
+      </w:r>
+      <w:proofErr w:type="spellStart"/>
+      <w:r>
+        <w:rPr>
+          <w:lang w:val="en-IN"/>
+        </w:rPr>
+        <w:t>HashTable</w:t>
+      </w:r>
+      <w:proofErr w:type="spellEnd"/>
+      <w:r>
+        <w:rPr>
+          <w:lang w:val="en-IN"/>
+        </w:rPr>
+        <w:t xml:space="preserve"> and concurrent hash map</w:t>
+      </w:r>
     </w:p>
     <w:p>
       <w:pPr>
         <w:pStyle w:val="ListParagraph"/>
         <w:numPr>
           <w:ilvl w:val="0"/>
-          <w:numId w:val="15"/>
+          <w:numId w:val="29"/>
         </w:numPr>
         <w:rPr>
           <w:lang w:val="en-IN"/>
         </w:rPr>
       </w:pPr>
+      <w:r>
+        <w:rPr>
+          <w:b/>
+          <w:lang w:val="en-IN"/>
+        </w:rPr>
+        <w:t>Key-Value Storage</w:t>
+      </w:r>
+      <w:r>
+        <w:rPr>
+          <w:lang w:val="en-IN"/>
+        </w:rPr>
+        <w:t xml:space="preserve">: Both </w:t>
+      </w:r>
+      <w:proofErr w:type="spellStart"/>
+      <w:r>
+        <w:rPr>
+          <w:lang w:val="en-IN"/>
+        </w:rPr>
+        <w:t>HashTable</w:t>
+      </w:r>
+      <w:proofErr w:type="spellEnd"/>
+      <w:r>
+        <w:rPr>
+          <w:lang w:val="en-IN"/>
+        </w:rPr>
+        <w:t xml:space="preserve"> and </w:t>
+      </w:r>
+      <w:proofErr w:type="spellStart"/>
+      <w:r>
+        <w:rPr>
+          <w:lang w:val="en-IN"/>
+        </w:rPr>
+        <w:t>ConcurrentHashMap</w:t>
+      </w:r>
+      <w:proofErr w:type="spellEnd"/>
+      <w:r>
+        <w:rPr>
+          <w:lang w:val="en-IN"/>
+        </w:rPr>
+        <w:t xml:space="preserve"> store data in the form of key-value pairs. They allow you to associate a value with a unique key for efficient retrieval.</w:t>
+      </w:r>
+    </w:p>
+    <w:p>
+      <w:pPr>
+        <w:pStyle w:val="ListParagraph"/>
+        <w:numPr>
+          <w:ilvl w:val="0"/>
+          <w:numId w:val="29"/>
+        </w:numPr>
+        <w:rPr>
+          <w:lang w:val="en-IN"/>
+        </w:rPr>
+      </w:pPr>
+      <w:r>
+        <w:rPr>
+          <w:b/>
+          <w:lang w:val="en-IN"/>
+        </w:rPr>
+        <w:t>Hashing</w:t>
+      </w:r>
+      <w:r>
+        <w:rPr>
+          <w:lang w:val="en-IN"/>
+        </w:rPr>
+        <w:t>: Both data structures use hashing to distribute keys across an underlying array or buckets. Hash functions are used to map keys to indices in the storage structure.</w:t>
+      </w:r>
+    </w:p>
+    <w:p>
+      <w:pPr>
+        <w:pStyle w:val="ListParagraph"/>
+        <w:numPr>
+          <w:ilvl w:val="0"/>
+          <w:numId w:val="29"/>
+        </w:numPr>
+        <w:rPr>
+          <w:lang w:val="en-IN"/>
+        </w:rPr>
+      </w:pPr>
+      <w:r>
+        <w:rPr>
+          <w:b/>
+          <w:lang w:val="en-IN"/>
+        </w:rPr>
+        <w:t>Fast Lookup</w:t>
+      </w:r>
+      <w:r>
+        <w:rPr>
+          <w:lang w:val="en-IN"/>
+        </w:rPr>
+        <w:t>: Both structures provide fast lookup times for retrieving values associated with keys. Hashing allows for constant-time or near-constant-time retrieval in average cases.</w:t>
+      </w:r>
+    </w:p>
+    <w:p>
+      <w:pPr>
+        <w:pStyle w:val="ListParagraph"/>
+        <w:numPr>
+          <w:ilvl w:val="0"/>
+          <w:numId w:val="29"/>
+        </w:numPr>
+        <w:rPr>
+          <w:lang w:val="en-IN"/>
+        </w:rPr>
+      </w:pPr>
+      <w:r>
+        <w:rPr>
+          <w:b/>
+          <w:lang w:val="en-IN"/>
+        </w:rPr>
+        <w:t>Thread-Safe Operations</w:t>
+      </w:r>
+      <w:r>
+        <w:rPr>
+          <w:lang w:val="en-IN"/>
+        </w:rPr>
+        <w:t xml:space="preserve">: While they differ in their level of thread safety, both </w:t>
+      </w:r>
+      <w:proofErr w:type="spellStart"/>
+      <w:r>
+        <w:rPr>
+          <w:lang w:val="en-IN"/>
+        </w:rPr>
+        <w:t>HashTable</w:t>
+      </w:r>
+      <w:proofErr w:type="spellEnd"/>
+      <w:r>
+        <w:rPr>
+          <w:lang w:val="en-IN"/>
+        </w:rPr>
+        <w:t xml:space="preserve"> and </w:t>
+      </w:r>
+      <w:proofErr w:type="spellStart"/>
+      <w:r>
+        <w:rPr>
+          <w:lang w:val="en-IN"/>
+        </w:rPr>
+        <w:t>ConcurrentHashMap</w:t>
+      </w:r>
+      <w:proofErr w:type="spellEnd"/>
+      <w:r>
+        <w:rPr>
+          <w:lang w:val="en-IN"/>
+        </w:rPr>
+        <w:t xml:space="preserve"> are designed to be used in multi-threaded environments. </w:t>
+      </w:r>
+      <w:proofErr w:type="spellStart"/>
+      <w:r>
+        <w:rPr>
+          <w:lang w:val="en-IN"/>
+        </w:rPr>
+        <w:t>HashTable</w:t>
+      </w:r>
+      <w:proofErr w:type="spellEnd"/>
+      <w:r>
+        <w:rPr>
+          <w:lang w:val="en-IN"/>
+        </w:rPr>
+        <w:t xml:space="preserve"> is synchronized, and </w:t>
+      </w:r>
+      <w:proofErr w:type="spellStart"/>
+      <w:r>
+        <w:rPr>
+          <w:lang w:val="en-IN"/>
+        </w:rPr>
+        <w:t>ConcurrentHashMap</w:t>
+      </w:r>
+      <w:proofErr w:type="spellEnd"/>
+      <w:r>
+        <w:rPr>
+          <w:lang w:val="en-IN"/>
+        </w:rPr>
+        <w:t xml:space="preserve"> provides concurrent operations for thread-safe access.</w:t>
+      </w:r>
+    </w:p>
+    <w:p>
+      <w:pPr>
+        <w:pStyle w:val="ListParagraph"/>
+        <w:numPr>
+          <w:ilvl w:val="0"/>
+          <w:numId w:val="29"/>
+        </w:numPr>
+        <w:rPr>
+          <w:lang w:val="en-IN"/>
+        </w:rPr>
+      </w:pPr>
+      <w:r>
+        <w:rPr>
+          <w:b/>
+          <w:lang w:val="en-IN"/>
+        </w:rPr>
+        <w:t>Java Collections Framework</w:t>
+      </w:r>
+      <w:r>
+        <w:rPr>
+          <w:lang w:val="en-IN"/>
+        </w:rPr>
+        <w:t xml:space="preserve">: Both </w:t>
+      </w:r>
+      <w:proofErr w:type="spellStart"/>
+      <w:r>
+        <w:rPr>
+          <w:lang w:val="en-IN"/>
+        </w:rPr>
+        <w:t>HashTable</w:t>
+      </w:r>
+      <w:proofErr w:type="spellEnd"/>
+      <w:r>
+        <w:rPr>
+          <w:lang w:val="en-IN"/>
+        </w:rPr>
+        <w:t xml:space="preserve"> and </w:t>
+      </w:r>
+      <w:proofErr w:type="spellStart"/>
+      <w:r>
+        <w:rPr>
+          <w:lang w:val="en-IN"/>
+        </w:rPr>
+        <w:t>ConcurrentHashMap</w:t>
+      </w:r>
+      <w:proofErr w:type="spellEnd"/>
+      <w:r>
+        <w:rPr>
+          <w:lang w:val="en-IN"/>
+        </w:rPr>
+        <w:t xml:space="preserve"> are part of the Java Collections Framework, making them easily </w:t>
+      </w:r>
+      <w:proofErr w:type="spellStart"/>
+      <w:r>
+        <w:rPr>
+          <w:lang w:val="en-IN"/>
+        </w:rPr>
+        <w:t>integrable</w:t>
+      </w:r>
+      <w:proofErr w:type="spellEnd"/>
+      <w:r>
+        <w:rPr>
+          <w:lang w:val="en-IN"/>
+        </w:rPr>
+        <w:t xml:space="preserve"> with other collections and compatible with various APIs.</w:t>
+      </w:r>
+    </w:p>
+    <w:p>
+      <w:pPr>
+        <w:pStyle w:val="ListParagraph"/>
+        <w:rPr>
+          <w:lang w:val="en-IN"/>
+        </w:rPr>
+      </w:pPr>
+    </w:p>
+    <w:p>
+      <w:pPr>
+        <w:pStyle w:val="ListParagraph"/>
+        <w:rPr>
+          <w:lang w:val="en-IN"/>
+        </w:rPr>
+      </w:pPr>
+      <w:proofErr w:type="gramStart"/>
+      <w:r>
+        <w:rPr>
+          <w:lang w:val="en-IN"/>
+        </w:rPr>
+        <w:t>differences</w:t>
+      </w:r>
+      <w:proofErr w:type="gramEnd"/>
+      <w:r>
+        <w:rPr>
+          <w:lang w:val="en-IN"/>
+        </w:rPr>
+        <w:t xml:space="preserve"> between </w:t>
+      </w:r>
+      <w:proofErr w:type="spellStart"/>
+      <w:r>
+        <w:rPr>
+          <w:lang w:val="en-IN"/>
+        </w:rPr>
+        <w:t>HashTable</w:t>
+      </w:r>
+      <w:proofErr w:type="spellEnd"/>
+      <w:r>
+        <w:rPr>
+          <w:lang w:val="en-IN"/>
+        </w:rPr>
+        <w:t xml:space="preserve"> and </w:t>
+      </w:r>
+      <w:proofErr w:type="spellStart"/>
+      <w:r>
+        <w:rPr>
+          <w:lang w:val="en-IN"/>
+        </w:rPr>
+        <w:t>ConcurrentHashMap</w:t>
+      </w:r>
+      <w:proofErr w:type="spellEnd"/>
+      <w:r>
+        <w:rPr>
+          <w:lang w:val="en-IN"/>
+        </w:rPr>
+        <w:t>:</w:t>
+      </w:r>
+    </w:p>
+    <w:p>
+      <w:pPr>
+        <w:pStyle w:val="ListParagraph"/>
+        <w:numPr>
+          <w:ilvl w:val="0"/>
+          <w:numId w:val="30"/>
+        </w:numPr>
+        <w:rPr>
+          <w:lang w:val="en-IN"/>
+        </w:rPr>
+      </w:pPr>
+      <w:r>
+        <w:rPr>
+          <w:b/>
+          <w:lang w:val="en-IN"/>
+        </w:rPr>
+        <w:t>Concurrency Level</w:t>
+      </w:r>
+      <w:r>
+        <w:rPr>
+          <w:lang w:val="en-IN"/>
+        </w:rPr>
+        <w:t xml:space="preserve">: </w:t>
+      </w:r>
+      <w:proofErr w:type="spellStart"/>
+      <w:r>
+        <w:rPr>
+          <w:lang w:val="en-IN"/>
+        </w:rPr>
+        <w:t>HashTable</w:t>
+      </w:r>
+      <w:proofErr w:type="spellEnd"/>
+      <w:r>
+        <w:rPr>
+          <w:lang w:val="en-IN"/>
+        </w:rPr>
+        <w:t xml:space="preserve"> is fully synchronized, meaning that only one thread can access it at a time, which can lead to performance bottlenecks in highly concurrent scenarios. In contrast, </w:t>
+      </w:r>
+      <w:proofErr w:type="spellStart"/>
+      <w:r>
+        <w:rPr>
+          <w:lang w:val="en-IN"/>
+        </w:rPr>
+        <w:t>ConcurrentHashMap</w:t>
+      </w:r>
+      <w:proofErr w:type="spellEnd"/>
+      <w:r>
+        <w:rPr>
+          <w:lang w:val="en-IN"/>
+        </w:rPr>
+        <w:t xml:space="preserve"> allows multiple threads to read and write concurrently, improving scalability.</w:t>
+      </w:r>
+    </w:p>
+    <w:p>
+      <w:pPr>
+        <w:pStyle w:val="ListParagraph"/>
+        <w:numPr>
+          <w:ilvl w:val="0"/>
+          <w:numId w:val="30"/>
+        </w:numPr>
+        <w:rPr>
+          <w:lang w:val="en-IN"/>
+        </w:rPr>
+      </w:pPr>
+      <w:r>
+        <w:rPr>
+          <w:b/>
+          <w:lang w:val="en-IN"/>
+        </w:rPr>
+        <w:t>Granular Locking</w:t>
+      </w:r>
+      <w:r>
+        <w:rPr>
+          <w:lang w:val="en-IN"/>
+        </w:rPr>
+        <w:t xml:space="preserve">: </w:t>
+      </w:r>
+      <w:proofErr w:type="spellStart"/>
+      <w:r>
+        <w:rPr>
+          <w:lang w:val="en-IN"/>
+        </w:rPr>
+        <w:t>ConcurrentHashMap</w:t>
+      </w:r>
+      <w:proofErr w:type="spellEnd"/>
+      <w:r>
+        <w:rPr>
+          <w:lang w:val="en-IN"/>
+        </w:rPr>
+        <w:t xml:space="preserve"> uses a technique called "segmentation," where the data is divided into segments, and each segment is guarded by a separate lock. This allows finer-grained locking compared to </w:t>
+      </w:r>
+      <w:proofErr w:type="spellStart"/>
+      <w:r>
+        <w:rPr>
+          <w:lang w:val="en-IN"/>
+        </w:rPr>
+        <w:t>HashTable's</w:t>
+      </w:r>
+      <w:proofErr w:type="spellEnd"/>
+      <w:r>
+        <w:rPr>
+          <w:lang w:val="en-IN"/>
+        </w:rPr>
+        <w:t xml:space="preserve"> global lock.</w:t>
+      </w:r>
+    </w:p>
+    <w:p>
+      <w:pPr>
+        <w:pStyle w:val="ListParagraph"/>
+        <w:numPr>
+          <w:ilvl w:val="0"/>
+          <w:numId w:val="30"/>
+        </w:numPr>
+        <w:rPr>
+          <w:lang w:val="en-IN"/>
+        </w:rPr>
+      </w:pPr>
+      <w:r>
+        <w:rPr>
+          <w:b/>
+          <w:lang w:val="en-IN"/>
+        </w:rPr>
+        <w:t>Performance</w:t>
+      </w:r>
+      <w:r>
+        <w:rPr>
+          <w:lang w:val="en-IN"/>
+        </w:rPr>
+        <w:t xml:space="preserve">: </w:t>
+      </w:r>
+      <w:proofErr w:type="spellStart"/>
+      <w:r>
+        <w:rPr>
+          <w:lang w:val="en-IN"/>
+        </w:rPr>
+        <w:t>ConcurrentHashMap</w:t>
+      </w:r>
+      <w:proofErr w:type="spellEnd"/>
+      <w:r>
+        <w:rPr>
+          <w:lang w:val="en-IN"/>
+        </w:rPr>
+        <w:t xml:space="preserve"> is designed to perform better in high-concurrency scenarios due to its fine-grained locking and reduced contention. </w:t>
+      </w:r>
+      <w:proofErr w:type="spellStart"/>
+      <w:r>
+        <w:rPr>
+          <w:lang w:val="en-IN"/>
+        </w:rPr>
+        <w:t>HashTable's</w:t>
+      </w:r>
+      <w:proofErr w:type="spellEnd"/>
+      <w:r>
+        <w:rPr>
+          <w:lang w:val="en-IN"/>
+        </w:rPr>
+        <w:t xml:space="preserve"> global synchronization can lead to contention and performance issues.</w:t>
+      </w:r>
+    </w:p>
+    <w:p>
+      <w:pPr>
+        <w:pStyle w:val="ListParagraph"/>
+        <w:numPr>
+          <w:ilvl w:val="0"/>
+          <w:numId w:val="30"/>
+        </w:numPr>
+        <w:rPr>
+          <w:lang w:val="en-IN"/>
+        </w:rPr>
+      </w:pPr>
+      <w:r>
+        <w:rPr>
+          <w:b/>
+          <w:lang w:val="en-IN"/>
+        </w:rPr>
+        <w:t>Null Handling</w:t>
+      </w:r>
+      <w:r>
+        <w:rPr>
+          <w:lang w:val="en-IN"/>
+        </w:rPr>
+        <w:t xml:space="preserve">: </w:t>
+      </w:r>
+      <w:proofErr w:type="spellStart"/>
+      <w:r>
+        <w:rPr>
+          <w:lang w:val="en-IN"/>
+        </w:rPr>
+        <w:t>HashTable</w:t>
+      </w:r>
+      <w:proofErr w:type="spellEnd"/>
+      <w:r>
+        <w:rPr>
+          <w:lang w:val="en-IN"/>
+        </w:rPr>
+        <w:t xml:space="preserve"> doesn't allow null keys or values, while </w:t>
+      </w:r>
+      <w:proofErr w:type="spellStart"/>
+      <w:r>
+        <w:rPr>
+          <w:lang w:val="en-IN"/>
+        </w:rPr>
+        <w:t>ConcurrentHashMap</w:t>
+      </w:r>
+      <w:proofErr w:type="spellEnd"/>
+      <w:r>
+        <w:rPr>
+          <w:lang w:val="en-IN"/>
+        </w:rPr>
+        <w:t xml:space="preserve"> allows null keys and values.</w:t>
+      </w:r>
+    </w:p>
+    <w:p>
+      <w:pPr>
+        <w:pStyle w:val="ListParagraph"/>
+        <w:numPr>
+          <w:ilvl w:val="0"/>
+          <w:numId w:val="30"/>
+        </w:numPr>
+        <w:rPr>
+          <w:lang w:val="en-IN"/>
+        </w:rPr>
+      </w:pPr>
+      <w:proofErr w:type="spellStart"/>
+      <w:r>
+        <w:rPr>
+          <w:b/>
+          <w:lang w:val="en-IN"/>
+        </w:rPr>
+        <w:t>Iterators</w:t>
+      </w:r>
+      <w:proofErr w:type="spellEnd"/>
+      <w:r>
+        <w:rPr>
+          <w:lang w:val="en-IN"/>
+        </w:rPr>
+        <w:t xml:space="preserve">: Iterating over </w:t>
+      </w:r>
+      <w:proofErr w:type="spellStart"/>
+      <w:r>
+        <w:rPr>
+          <w:lang w:val="en-IN"/>
+        </w:rPr>
+        <w:t>HashTable</w:t>
+      </w:r>
+      <w:proofErr w:type="spellEnd"/>
+      <w:r>
+        <w:rPr>
+          <w:lang w:val="en-IN"/>
+        </w:rPr>
+        <w:t xml:space="preserve"> using Enumeration doesn't throw </w:t>
+      </w:r>
+      <w:proofErr w:type="spellStart"/>
+      <w:r>
+        <w:rPr>
+          <w:lang w:val="en-IN"/>
+        </w:rPr>
+        <w:t>ConcurrentModificationException</w:t>
+      </w:r>
+      <w:proofErr w:type="spellEnd"/>
+      <w:r>
+        <w:rPr>
+          <w:lang w:val="en-IN"/>
+        </w:rPr>
+        <w:t xml:space="preserve">, while </w:t>
+      </w:r>
+      <w:proofErr w:type="spellStart"/>
+      <w:r>
+        <w:rPr>
+          <w:lang w:val="en-IN"/>
+        </w:rPr>
+        <w:t>ConcurrentHashMap's</w:t>
+      </w:r>
+      <w:proofErr w:type="spellEnd"/>
+      <w:r>
+        <w:rPr>
+          <w:lang w:val="en-IN"/>
+        </w:rPr>
+        <w:t xml:space="preserve"> </w:t>
+      </w:r>
+      <w:proofErr w:type="spellStart"/>
+      <w:r>
+        <w:rPr>
+          <w:lang w:val="en-IN"/>
+        </w:rPr>
+        <w:t>iterators</w:t>
+      </w:r>
+      <w:proofErr w:type="spellEnd"/>
+      <w:r>
+        <w:rPr>
+          <w:lang w:val="en-IN"/>
+        </w:rPr>
+        <w:t xml:space="preserve"> are designed to be fail-safe.</w:t>
+      </w:r>
       <w:r>
         <w:rPr>
           <w:lang w:val="en-IN"/>
@@ -17308,6 +17886,95 @@
     </w:lvl>
   </w:abstractNum>
   <w:abstractNum w:abstractNumId="11">
+    <w:nsid w:val="3558243A"/>
+    <w:multiLevelType w:val="hybridMultilevel"/>
+    <w:tmpl w:val="A40E6030"/>
+    <w:lvl w:ilvl="0" w:tplc="C0AAEB04">
+      <w:start w:val="1"/>
+      <w:numFmt w:val="decimal"/>
+      <w:lvlText w:val="%1."/>
+      <w:lvlJc w:val="left"/>
+      <w:pPr>
+        <w:ind w:left="1080" w:hanging="360"/>
+      </w:pPr>
+      <w:rPr>
+        <w:rFonts w:hint="default"/>
+      </w:rPr>
+    </w:lvl>
+    <w:lvl w:ilvl="1" w:tplc="04090019" w:tentative="1">
+      <w:start w:val="1"/>
+      <w:numFmt w:val="lowerLetter"/>
+      <w:lvlText w:val="%2."/>
+      <w:lvlJc w:val="left"/>
+      <w:pPr>
+        <w:ind w:left="1800" w:hanging="360"/>
+      </w:pPr>
+    </w:lvl>
+    <w:lvl w:ilvl="2" w:tplc="0409001B" w:tentative="1">
+      <w:start w:val="1"/>
+      <w:numFmt w:val="lowerRoman"/>
+      <w:lvlText w:val="%3."/>
+      <w:lvlJc w:val="right"/>
+      <w:pPr>
+        <w:ind w:left="2520" w:hanging="180"/>
+      </w:pPr>
+    </w:lvl>
+    <w:lvl w:ilvl="3" w:tplc="0409000F" w:tentative="1">
+      <w:start w:val="1"/>
+      <w:numFmt w:val="decimal"/>
+      <w:lvlText w:val="%4."/>
+      <w:lvlJc w:val="left"/>
+      <w:pPr>
+        <w:ind w:left="3240" w:hanging="360"/>
+      </w:pPr>
+    </w:lvl>
+    <w:lvl w:ilvl="4" w:tplc="04090019" w:tentative="1">
+      <w:start w:val="1"/>
+      <w:numFmt w:val="lowerLetter"/>
+      <w:lvlText w:val="%5."/>
+      <w:lvlJc w:val="left"/>
+      <w:pPr>
+        <w:ind w:left="3960" w:hanging="360"/>
+      </w:pPr>
+    </w:lvl>
+    <w:lvl w:ilvl="5" w:tplc="0409001B" w:tentative="1">
+      <w:start w:val="1"/>
+      <w:numFmt w:val="lowerRoman"/>
+      <w:lvlText w:val="%6."/>
+      <w:lvlJc w:val="right"/>
+      <w:pPr>
+        <w:ind w:left="4680" w:hanging="180"/>
+      </w:pPr>
+    </w:lvl>
+    <w:lvl w:ilvl="6" w:tplc="0409000F" w:tentative="1">
+      <w:start w:val="1"/>
+      <w:numFmt w:val="decimal"/>
+      <w:lvlText w:val="%7."/>
+      <w:lvlJc w:val="left"/>
+      <w:pPr>
+        <w:ind w:left="5400" w:hanging="360"/>
+      </w:pPr>
+    </w:lvl>
+    <w:lvl w:ilvl="7" w:tplc="04090019" w:tentative="1">
+      <w:start w:val="1"/>
+      <w:numFmt w:val="lowerLetter"/>
+      <w:lvlText w:val="%8."/>
+      <w:lvlJc w:val="left"/>
+      <w:pPr>
+        <w:ind w:left="6120" w:hanging="360"/>
+      </w:pPr>
+    </w:lvl>
+    <w:lvl w:ilvl="8" w:tplc="0409001B" w:tentative="1">
+      <w:start w:val="1"/>
+      <w:numFmt w:val="lowerRoman"/>
+      <w:lvlText w:val="%9."/>
+      <w:lvlJc w:val="right"/>
+      <w:pPr>
+        <w:ind w:left="6840" w:hanging="180"/>
+      </w:pPr>
+    </w:lvl>
+  </w:abstractNum>
+  <w:abstractNum w:abstractNumId="12">
     <w:nsid w:val="3A2010DF"/>
     <w:multiLevelType w:val="hybridMultilevel"/>
     <w:tmpl w:val="0E3A40DA"/>
@@ -17396,7 +18063,7 @@
       </w:pPr>
     </w:lvl>
   </w:abstractNum>
-  <w:abstractNum w:abstractNumId="12">
+  <w:abstractNum w:abstractNumId="13">
     <w:nsid w:val="3D2908A8"/>
     <w:multiLevelType w:val="hybridMultilevel"/>
     <w:tmpl w:val="86120A6E"/>
@@ -17509,7 +18176,7 @@
       </w:rPr>
     </w:lvl>
   </w:abstractNum>
-  <w:abstractNum w:abstractNumId="13">
+  <w:abstractNum w:abstractNumId="14">
     <w:nsid w:val="3D9A0B0C"/>
     <w:multiLevelType w:val="hybridMultilevel"/>
     <w:tmpl w:val="FE0497D2"/>
@@ -17598,7 +18265,7 @@
       </w:pPr>
     </w:lvl>
   </w:abstractNum>
-  <w:abstractNum w:abstractNumId="14">
+  <w:abstractNum w:abstractNumId="15">
     <w:nsid w:val="450626F7"/>
     <w:multiLevelType w:val="hybridMultilevel"/>
     <w:tmpl w:val="935461BA"/>
@@ -17687,7 +18354,7 @@
       </w:pPr>
     </w:lvl>
   </w:abstractNum>
-  <w:abstractNum w:abstractNumId="15">
+  <w:abstractNum w:abstractNumId="16">
     <w:nsid w:val="4B107463"/>
     <w:multiLevelType w:val="hybridMultilevel"/>
     <w:tmpl w:val="2BD8509C"/>
@@ -17776,7 +18443,7 @@
       </w:pPr>
     </w:lvl>
   </w:abstractNum>
-  <w:abstractNum w:abstractNumId="16">
+  <w:abstractNum w:abstractNumId="17">
     <w:nsid w:val="4B3D327D"/>
     <w:multiLevelType w:val="hybridMultilevel"/>
     <w:tmpl w:val="240C2F92"/>
@@ -17862,7 +18529,7 @@
       </w:pPr>
     </w:lvl>
   </w:abstractNum>
-  <w:abstractNum w:abstractNumId="17">
+  <w:abstractNum w:abstractNumId="18">
     <w:nsid w:val="52E67B06"/>
     <w:multiLevelType w:val="hybridMultilevel"/>
     <w:tmpl w:val="C5B688C0"/>
@@ -17951,7 +18618,7 @@
       </w:pPr>
     </w:lvl>
   </w:abstractNum>
-  <w:abstractNum w:abstractNumId="18">
+  <w:abstractNum w:abstractNumId="19">
     <w:nsid w:val="53BD4FFB"/>
     <w:multiLevelType w:val="hybridMultilevel"/>
     <w:tmpl w:val="EC9A6092"/>
@@ -18041,7 +18708,7 @@
       </w:pPr>
     </w:lvl>
   </w:abstractNum>
-  <w:abstractNum w:abstractNumId="19">
+  <w:abstractNum w:abstractNumId="20">
     <w:nsid w:val="57D25439"/>
     <w:multiLevelType w:val="hybridMultilevel"/>
     <w:tmpl w:val="1310D188"/>
@@ -18154,7 +18821,96 @@
       </w:rPr>
     </w:lvl>
   </w:abstractNum>
-  <w:abstractNum w:abstractNumId="20">
+  <w:abstractNum w:abstractNumId="21">
+    <w:nsid w:val="5AC74759"/>
+    <w:multiLevelType w:val="hybridMultilevel"/>
+    <w:tmpl w:val="74E4C4B8"/>
+    <w:lvl w:ilvl="0" w:tplc="9A5A1A82">
+      <w:start w:val="1"/>
+      <w:numFmt w:val="decimal"/>
+      <w:lvlText w:val="%1."/>
+      <w:lvlJc w:val="left"/>
+      <w:pPr>
+        <w:ind w:left="1080" w:hanging="360"/>
+      </w:pPr>
+      <w:rPr>
+        <w:rFonts w:hint="default"/>
+      </w:rPr>
+    </w:lvl>
+    <w:lvl w:ilvl="1" w:tplc="04090019" w:tentative="1">
+      <w:start w:val="1"/>
+      <w:numFmt w:val="lowerLetter"/>
+      <w:lvlText w:val="%2."/>
+      <w:lvlJc w:val="left"/>
+      <w:pPr>
+        <w:ind w:left="1800" w:hanging="360"/>
+      </w:pPr>
+    </w:lvl>
+    <w:lvl w:ilvl="2" w:tplc="0409001B" w:tentative="1">
+      <w:start w:val="1"/>
+      <w:numFmt w:val="lowerRoman"/>
+      <w:lvlText w:val="%3."/>
+      <w:lvlJc w:val="right"/>
+      <w:pPr>
+        <w:ind w:left="2520" w:hanging="180"/>
+      </w:pPr>
+    </w:lvl>
+    <w:lvl w:ilvl="3" w:tplc="0409000F" w:tentative="1">
+      <w:start w:val="1"/>
+      <w:numFmt w:val="decimal"/>
+      <w:lvlText w:val="%4."/>
+      <w:lvlJc w:val="left"/>
+      <w:pPr>
+        <w:ind w:left="3240" w:hanging="360"/>
+      </w:pPr>
+    </w:lvl>
+    <w:lvl w:ilvl="4" w:tplc="04090019" w:tentative="1">
+      <w:start w:val="1"/>
+      <w:numFmt w:val="lowerLetter"/>
+      <w:lvlText w:val="%5."/>
+      <w:lvlJc w:val="left"/>
+      <w:pPr>
+        <w:ind w:left="3960" w:hanging="360"/>
+      </w:pPr>
+    </w:lvl>
+    <w:lvl w:ilvl="5" w:tplc="0409001B" w:tentative="1">
+      <w:start w:val="1"/>
+      <w:numFmt w:val="lowerRoman"/>
+      <w:lvlText w:val="%6."/>
+      <w:lvlJc w:val="right"/>
+      <w:pPr>
+        <w:ind w:left="4680" w:hanging="180"/>
+      </w:pPr>
+    </w:lvl>
+    <w:lvl w:ilvl="6" w:tplc="0409000F" w:tentative="1">
+      <w:start w:val="1"/>
+      <w:numFmt w:val="decimal"/>
+      <w:lvlText w:val="%7."/>
+      <w:lvlJc w:val="left"/>
+      <w:pPr>
+        <w:ind w:left="5400" w:hanging="360"/>
+      </w:pPr>
+    </w:lvl>
+    <w:lvl w:ilvl="7" w:tplc="04090019" w:tentative="1">
+      <w:start w:val="1"/>
+      <w:numFmt w:val="lowerLetter"/>
+      <w:lvlText w:val="%8."/>
+      <w:lvlJc w:val="left"/>
+      <w:pPr>
+        <w:ind w:left="6120" w:hanging="360"/>
+      </w:pPr>
+    </w:lvl>
+    <w:lvl w:ilvl="8" w:tplc="0409001B" w:tentative="1">
+      <w:start w:val="1"/>
+      <w:numFmt w:val="lowerRoman"/>
+      <w:lvlText w:val="%9."/>
+      <w:lvlJc w:val="right"/>
+      <w:pPr>
+        <w:ind w:left="6840" w:hanging="180"/>
+      </w:pPr>
+    </w:lvl>
+  </w:abstractNum>
+  <w:abstractNum w:abstractNumId="22">
     <w:nsid w:val="5FE47CBA"/>
     <w:multiLevelType w:val="hybridMultilevel"/>
     <w:tmpl w:val="3DC05E80"/>
@@ -18243,7 +18999,7 @@
       </w:pPr>
     </w:lvl>
   </w:abstractNum>
-  <w:abstractNum w:abstractNumId="21">
+  <w:abstractNum w:abstractNumId="23">
     <w:nsid w:val="655C4FB5"/>
     <w:multiLevelType w:val="hybridMultilevel"/>
     <w:tmpl w:val="107010D8"/>
@@ -18333,7 +19089,7 @@
       </w:pPr>
     </w:lvl>
   </w:abstractNum>
-  <w:abstractNum w:abstractNumId="22">
+  <w:abstractNum w:abstractNumId="24">
     <w:nsid w:val="689F65E6"/>
     <w:multiLevelType w:val="hybridMultilevel"/>
     <w:tmpl w:val="AC30275A"/>
@@ -18446,7 +19202,7 @@
       </w:rPr>
     </w:lvl>
   </w:abstractNum>
-  <w:abstractNum w:abstractNumId="23">
+  <w:abstractNum w:abstractNumId="25">
     <w:nsid w:val="6BB70856"/>
     <w:multiLevelType w:val="hybridMultilevel"/>
     <w:tmpl w:val="CCE401AE"/>
@@ -18559,7 +19315,7 @@
       </w:rPr>
     </w:lvl>
   </w:abstractNum>
-  <w:abstractNum w:abstractNumId="24">
+  <w:abstractNum w:abstractNumId="26">
     <w:nsid w:val="75766E26"/>
     <w:multiLevelType w:val="hybridMultilevel"/>
     <w:tmpl w:val="6E46F11E"/>
@@ -18672,7 +19428,7 @@
       </w:rPr>
     </w:lvl>
   </w:abstractNum>
-  <w:abstractNum w:abstractNumId="25">
+  <w:abstractNum w:abstractNumId="27">
     <w:nsid w:val="798C37C2"/>
     <w:multiLevelType w:val="hybridMultilevel"/>
     <w:tmpl w:val="A7387F94"/>
@@ -18785,7 +19541,7 @@
       </w:rPr>
     </w:lvl>
   </w:abstractNum>
-  <w:abstractNum w:abstractNumId="26">
+  <w:abstractNum w:abstractNumId="28">
     <w:nsid w:val="7A962DF9"/>
     <w:multiLevelType w:val="hybridMultilevel"/>
     <w:tmpl w:val="0450EDD2"/>
@@ -18874,7 +19630,7 @@
       </w:pPr>
     </w:lvl>
   </w:abstractNum>
-  <w:abstractNum w:abstractNumId="27">
+  <w:abstractNum w:abstractNumId="29">
     <w:nsid w:val="7B0668D6"/>
     <w:multiLevelType w:val="hybridMultilevel"/>
     <w:tmpl w:val="C354E266"/>
@@ -18994,31 +19750,31 @@
     <w:abstractNumId w:val="8"/>
   </w:num>
   <w:num w:numId="3">
-    <w:abstractNumId w:val="21"/>
+    <w:abstractNumId w:val="23"/>
   </w:num>
   <w:num w:numId="4">
-    <w:abstractNumId w:val="18"/>
+    <w:abstractNumId w:val="19"/>
   </w:num>
   <w:num w:numId="5">
     <w:abstractNumId w:val="6"/>
   </w:num>
   <w:num w:numId="6">
+    <w:abstractNumId w:val="16"/>
+  </w:num>
+  <w:num w:numId="7">
+    <w:abstractNumId w:val="22"/>
+  </w:num>
+  <w:num w:numId="8">
+    <w:abstractNumId w:val="12"/>
+  </w:num>
+  <w:num w:numId="9">
+    <w:abstractNumId w:val="28"/>
+  </w:num>
+  <w:num w:numId="10">
     <w:abstractNumId w:val="15"/>
   </w:num>
-  <w:num w:numId="7">
-    <w:abstractNumId w:val="20"/>
-  </w:num>
-  <w:num w:numId="8">
-    <w:abstractNumId w:val="11"/>
-  </w:num>
-  <w:num w:numId="9">
-    <w:abstractNumId w:val="26"/>
-  </w:num>
-  <w:num w:numId="10">
+  <w:num w:numId="11">
     <w:abstractNumId w:val="14"/>
-  </w:num>
-  <w:num w:numId="11">
-    <w:abstractNumId w:val="13"/>
   </w:num>
   <w:num w:numId="12">
     <w:abstractNumId w:val="9"/>
@@ -19027,22 +19783,22 @@
     <w:abstractNumId w:val="2"/>
   </w:num>
   <w:num w:numId="14">
-    <w:abstractNumId w:val="16"/>
+    <w:abstractNumId w:val="17"/>
   </w:num>
   <w:num w:numId="15">
-    <w:abstractNumId w:val="17"/>
+    <w:abstractNumId w:val="18"/>
   </w:num>
   <w:num w:numId="16">
-    <w:abstractNumId w:val="19"/>
+    <w:abstractNumId w:val="20"/>
   </w:num>
   <w:num w:numId="17">
-    <w:abstractNumId w:val="27"/>
+    <w:abstractNumId w:val="29"/>
   </w:num>
   <w:num w:numId="18">
     <w:abstractNumId w:val="1"/>
   </w:num>
   <w:num w:numId="19">
-    <w:abstractNumId w:val="12"/>
+    <w:abstractNumId w:val="13"/>
   </w:num>
   <w:num w:numId="20">
     <w:abstractNumId w:val="10"/>
@@ -19051,13 +19807,13 @@
     <w:abstractNumId w:val="0"/>
   </w:num>
   <w:num w:numId="22">
-    <w:abstractNumId w:val="24"/>
+    <w:abstractNumId w:val="26"/>
   </w:num>
   <w:num w:numId="23">
     <w:abstractNumId w:val="3"/>
   </w:num>
   <w:num w:numId="24">
-    <w:abstractNumId w:val="23"/>
+    <w:abstractNumId w:val="25"/>
   </w:num>
   <w:num w:numId="25">
     <w:abstractNumId w:val="7"/>
@@ -19066,10 +19822,16 @@
     <w:abstractNumId w:val="5"/>
   </w:num>
   <w:num w:numId="27">
-    <w:abstractNumId w:val="22"/>
+    <w:abstractNumId w:val="24"/>
   </w:num>
   <w:num w:numId="28">
-    <w:abstractNumId w:val="25"/>
+    <w:abstractNumId w:val="27"/>
+  </w:num>
+  <w:num w:numId="29">
+    <w:abstractNumId w:val="21"/>
+  </w:num>
+  <w:num w:numId="30">
+    <w:abstractNumId w:val="11"/>
   </w:num>
   <w:numIdMacAtCleanup w:val="28"/>
 </w:numbering>

</xml_diff>